<commit_message>
finish some tasks aykut
</commit_message>
<xml_diff>
--- a/Aykut/newest-requirements-10th-Oct-2023/Requirements_20_Aykut_08.docx
+++ b/Aykut/newest-requirements-10th-Oct-2023/Requirements_20_Aykut_08.docx
@@ -1,10 +1,10 @@
 
 <file path=word/document.xml><?xml version="1.0" encoding="utf-8"?>
-<w:document xmlns:wpc="http://schemas.microsoft.com/office/word/2010/wordprocessingCanvas" xmlns:cx="http://schemas.microsoft.com/office/drawing/2014/chartex" xmlns:cx1="http://schemas.microsoft.com/office/drawing/2015/9/8/chartex" xmlns:cx2="http://schemas.microsoft.com/office/drawing/2015/10/21/chartex" xmlns:cx3="http://schemas.microsoft.com/office/drawing/2016/5/9/chartex" xmlns:cx4="http://schemas.microsoft.com/office/drawing/2016/5/10/chartex" xmlns:cx5="http://schemas.microsoft.com/office/drawing/2016/5/11/chartex" xmlns:cx6="http://schemas.microsoft.com/office/drawing/2016/5/12/chartex" xmlns:cx7="http://schemas.microsoft.com/office/drawing/2016/5/13/chartex" xmlns:cx8="http://schemas.microsoft.com/office/drawing/2016/5/14/chartex" xmlns:mc="http://schemas.openxmlformats.org/markup-compatibility/2006" xmlns:aink="http://schemas.microsoft.com/office/drawing/2016/ink" xmlns:am3d="http://schemas.microsoft.com/office/drawing/2017/model3d" xmlns:o="urn:schemas-microsoft-com:office:office" xmlns:oel="http://schemas.microsoft.com/office/2019/extlst" xmlns:r="http://schemas.openxmlformats.org/officeDocument/2006/relationships" xmlns:m="http://schemas.openxmlformats.org/officeDocument/2006/math" xmlns:v="urn:schemas-microsoft-com:vml" xmlns:wp14="http://schemas.microsoft.com/office/word/2010/wordprocessingDrawing" xmlns:wp="http://schemas.openxmlformats.org/drawingml/2006/wordprocessingDrawing" xmlns:w10="urn:schemas-microsoft-com:office:word" xmlns:w="http://schemas.openxmlformats.org/wordprocessingml/2006/main" xmlns:w14="http://schemas.microsoft.com/office/word/2010/wordml" xmlns:w15="http://schemas.microsoft.com/office/word/2012/wordml" xmlns:w16cex="http://schemas.microsoft.com/office/word/2018/wordml/cex" xmlns:w16cid="http://schemas.microsoft.com/office/word/2016/wordml/cid" xmlns:w16="http://schemas.microsoft.com/office/word/2018/wordml" xmlns:w16sdtdh="http://schemas.microsoft.com/office/word/2020/wordml/sdtdatahash" xmlns:w16se="http://schemas.microsoft.com/office/word/2015/wordml/symex" xmlns:wpg="http://schemas.microsoft.com/office/word/2010/wordprocessingGroup" xmlns:wpi="http://schemas.microsoft.com/office/word/2010/wordprocessingInk" xmlns:wne="http://schemas.microsoft.com/office/word/2006/wordml" xmlns:wps="http://schemas.microsoft.com/office/word/2010/wordprocessingShape" mc:Ignorable="w14 w15 w16se w16cid w16 w16cex w16sdtdh wp14">
+<w:document xmlns:wpc="http://schemas.microsoft.com/office/word/2010/wordprocessingCanvas" xmlns:mc="http://schemas.openxmlformats.org/markup-compatibility/2006" xmlns:o="urn:schemas-microsoft-com:office:office" xmlns:r="http://schemas.openxmlformats.org/officeDocument/2006/relationships" xmlns:m="http://schemas.openxmlformats.org/officeDocument/2006/math" xmlns:v="urn:schemas-microsoft-com:vml" xmlns:wp14="http://schemas.microsoft.com/office/word/2010/wordprocessingDrawing" xmlns:wp="http://schemas.openxmlformats.org/drawingml/2006/wordprocessingDrawing" xmlns:w10="urn:schemas-microsoft-com:office:word" xmlns:w="http://schemas.openxmlformats.org/wordprocessingml/2006/main" xmlns:w14="http://schemas.microsoft.com/office/word/2010/wordml" xmlns:w15="http://schemas.microsoft.com/office/word/2012/wordml" xmlns:wpg="http://schemas.microsoft.com/office/word/2010/wordprocessingGroup" xmlns:wpi="http://schemas.microsoft.com/office/word/2010/wordprocessingInk" xmlns:wne="http://schemas.microsoft.com/office/word/2006/wordml" xmlns:wps="http://schemas.microsoft.com/office/word/2010/wordprocessingShape" mc:Ignorable="w14 w15 wp14">
   <w:body>
     <w:p>
       <w:pPr>
-        <w:pStyle w:val="Listenabsatz"/>
+        <w:pStyle w:val="ListParagraph"/>
         <w:numPr>
           <w:ilvl w:val="0"/>
           <w:numId w:val="1"/>
@@ -24,7 +24,7 @@
     </w:p>
     <w:p>
       <w:pPr>
-        <w:pStyle w:val="Listenabsatz"/>
+        <w:pStyle w:val="ListParagraph"/>
         <w:numPr>
           <w:ilvl w:val="0"/>
           <w:numId w:val="2"/>
@@ -48,7 +48,7 @@
       <w:r>
         <w:rPr>
           <w:noProof/>
-          <w:lang w:val="en-GB"/>
+          <w:lang w:val="en-US"/>
         </w:rPr>
         <w:drawing>
           <wp:inline distT="0" distB="0" distL="0" distR="0" wp14:anchorId="4D9C92EC" wp14:editId="0D48CE89">
@@ -89,7 +89,7 @@
     </w:p>
     <w:p>
       <w:pPr>
-        <w:pStyle w:val="Listenabsatz"/>
+        <w:pStyle w:val="ListParagraph"/>
         <w:numPr>
           <w:ilvl w:val="0"/>
           <w:numId w:val="2"/>
@@ -114,7 +114,7 @@
     </w:p>
     <w:p>
       <w:pPr>
-        <w:pStyle w:val="Listenabsatz"/>
+        <w:pStyle w:val="ListParagraph"/>
         <w:numPr>
           <w:ilvl w:val="0"/>
           <w:numId w:val="2"/>
@@ -126,7 +126,7 @@
     </w:p>
     <w:p>
       <w:pPr>
-        <w:pStyle w:val="Listenabsatz"/>
+        <w:pStyle w:val="ListParagraph"/>
         <w:ind w:left="1440"/>
         <w:rPr>
           <w:lang w:val="en-GB"/>
@@ -135,7 +135,7 @@
       <w:r>
         <w:rPr>
           <w:noProof/>
-          <w:lang w:val="en-GB"/>
+          <w:lang w:val="en-US"/>
         </w:rPr>
         <w:drawing>
           <wp:inline distT="0" distB="0" distL="0" distR="0" wp14:anchorId="0DCFC70D" wp14:editId="2CAD9501">
@@ -176,7 +176,7 @@
     </w:p>
     <w:p>
       <w:pPr>
-        <w:pStyle w:val="Listenabsatz"/>
+        <w:pStyle w:val="ListParagraph"/>
         <w:ind w:left="1440"/>
         <w:rPr>
           <w:lang w:val="en-GB"/>
@@ -191,7 +191,7 @@
     </w:p>
     <w:p>
       <w:pPr>
-        <w:pStyle w:val="Listenabsatz"/>
+        <w:pStyle w:val="ListParagraph"/>
         <w:ind w:left="1440"/>
         <w:rPr>
           <w:lang w:val="en-GB"/>
@@ -200,7 +200,7 @@
     </w:p>
     <w:p>
       <w:pPr>
-        <w:pStyle w:val="Listenabsatz"/>
+        <w:pStyle w:val="ListParagraph"/>
         <w:ind w:left="1440"/>
         <w:rPr>
           <w:lang w:val="en-GB"/>
@@ -209,7 +209,7 @@
     </w:p>
     <w:p>
       <w:pPr>
-        <w:pStyle w:val="Listenabsatz"/>
+        <w:pStyle w:val="ListParagraph"/>
         <w:ind w:left="1440"/>
         <w:rPr>
           <w:lang w:val="en-GB"/>
@@ -218,7 +218,7 @@
       <w:r>
         <w:rPr>
           <w:noProof/>
-          <w:lang w:val="en-GB"/>
+          <w:lang w:val="en-US"/>
         </w:rPr>
         <w:drawing>
           <wp:inline distT="0" distB="0" distL="0" distR="0" wp14:anchorId="26F7838D" wp14:editId="4B2719C4">
@@ -259,7 +259,7 @@
     </w:p>
     <w:p>
       <w:pPr>
-        <w:pStyle w:val="Listenabsatz"/>
+        <w:pStyle w:val="ListParagraph"/>
         <w:ind w:left="1440"/>
         <w:rPr>
           <w:lang w:val="en-GB"/>
@@ -380,15 +380,31 @@
     </w:p>
     <w:p>
       <w:pPr>
-        <w:pStyle w:val="Listenabsatz"/>
+        <w:pStyle w:val="ListParagraph"/>
         <w:numPr>
           <w:ilvl w:val="0"/>
           <w:numId w:val="1"/>
         </w:numPr>
         <w:rPr>
-          <w:lang w:val="en-GB"/>
-        </w:rPr>
-      </w:pPr>
+          <w:highlight w:val="darkGreen"/>
+          <w:lang w:val="en-GB"/>
+        </w:rPr>
+      </w:pPr>
+      <w:r>
+        <w:rPr>
+          <w:highlight w:val="darkGreen"/>
+          <w:lang w:val="en-GB"/>
+        </w:rPr>
+        <w:lastRenderedPageBreak/>
+        <w:sym w:font="Wingdings" w:char="F0E0"/>
+      </w:r>
+      <w:r>
+        <w:rPr>
+          <w:highlight w:val="darkGreen"/>
+          <w:lang w:val="en-GB"/>
+        </w:rPr>
+        <w:t xml:space="preserve"> fixed</w:t>
+      </w:r>
     </w:p>
     <w:tbl>
       <w:tblPr>
@@ -486,7 +502,7 @@
                 <w:sz w:val="24"/>
                 <w:szCs w:val="24"/>
                 <w:bdr w:val="none" w:sz="0" w:space="0" w:color="auto" w:frame="1"/>
-                <w:lang w:eastAsia="de-DE"/>
+                <w:lang w:val="en-US"/>
                 <w14:ligatures w14:val="none"/>
               </w:rPr>
               <w:drawing>
@@ -626,7 +642,7 @@
                 <w:sz w:val="24"/>
                 <w:szCs w:val="24"/>
                 <w:bdr w:val="none" w:sz="0" w:space="0" w:color="auto" w:frame="1"/>
-                <w:lang w:eastAsia="de-DE"/>
+                <w:lang w:val="en-US"/>
                 <w14:ligatures w14:val="none"/>
               </w:rPr>
               <w:drawing>
@@ -753,7 +769,7 @@
     </w:p>
     <w:p>
       <w:pPr>
-        <w:pStyle w:val="Listenabsatz"/>
+        <w:pStyle w:val="ListParagraph"/>
         <w:numPr>
           <w:ilvl w:val="0"/>
           <w:numId w:val="1"/>
@@ -765,7 +781,7 @@
       <w:r>
         <w:rPr>
           <w:noProof/>
-          <w:lang w:val="en-GB"/>
+          <w:lang w:val="en-US"/>
         </w:rPr>
         <w:lastRenderedPageBreak/>
         <w:drawing>
@@ -843,7 +859,7 @@
     </w:p>
     <w:p>
       <w:pPr>
-        <w:pStyle w:val="Listenabsatz"/>
+        <w:pStyle w:val="ListParagraph"/>
         <w:numPr>
           <w:ilvl w:val="0"/>
           <w:numId w:val="1"/>
@@ -912,6 +928,7 @@
       <w:r>
         <w:rPr>
           <w:noProof/>
+          <w:lang w:val="en-US"/>
         </w:rPr>
         <w:drawing>
           <wp:inline distT="0" distB="0" distL="0" distR="0" wp14:anchorId="27E1F848" wp14:editId="042A7E90">
@@ -961,19 +978,21 @@
     </w:p>
     <w:p>
       <w:pPr>
-        <w:pStyle w:val="Listenabsatz"/>
+        <w:pStyle w:val="ListParagraph"/>
         <w:numPr>
           <w:ilvl w:val="0"/>
           <w:numId w:val="1"/>
         </w:numPr>
         <w:rPr>
+          <w:highlight w:val="darkGreen"/>
           <w:lang w:val="en-GB"/>
         </w:rPr>
       </w:pPr>
       <w:r>
         <w:rPr>
           <w:noProof/>
-          <w:lang w:val="en-GB"/>
+          <w:highlight w:val="darkGreen"/>
+          <w:lang w:val="en-US"/>
         </w:rPr>
         <w:lastRenderedPageBreak/>
         <w:drawing>
@@ -1034,10 +1053,24 @@
           </wp:anchor>
         </w:drawing>
       </w:r>
-    </w:p>
-    <w:p>
-      <w:pPr>
-        <w:pStyle w:val="Listenabsatz"/>
+      <w:r>
+        <w:rPr>
+          <w:highlight w:val="darkGreen"/>
+          <w:lang w:val="en-GB"/>
+        </w:rPr>
+        <w:sym w:font="Wingdings" w:char="F0E0"/>
+      </w:r>
+      <w:r>
+        <w:rPr>
+          <w:highlight w:val="darkGreen"/>
+          <w:lang w:val="en-GB"/>
+        </w:rPr>
+        <w:t xml:space="preserve"> done</w:t>
+      </w:r>
+    </w:p>
+    <w:p>
+      <w:pPr>
+        <w:pStyle w:val="ListParagraph"/>
         <w:rPr>
           <w:lang w:val="en-GB"/>
         </w:rPr>
@@ -1063,15 +1096,17 @@
     </w:p>
     <w:p>
       <w:pPr>
-        <w:pStyle w:val="Listenabsatz"/>
-        <w:rPr>
-          <w:lang w:val="en-GB"/>
-        </w:rPr>
-      </w:pPr>
-    </w:p>
-    <w:p>
-      <w:pPr>
-        <w:pStyle w:val="Listenabsatz"/>
+        <w:pStyle w:val="ListParagraph"/>
+        <w:rPr>
+          <w:lang w:val="en-GB"/>
+        </w:rPr>
+      </w:pPr>
+      <w:bookmarkStart w:id="0" w:name="_GoBack"/>
+      <w:bookmarkEnd w:id="0"/>
+    </w:p>
+    <w:p>
+      <w:pPr>
+        <w:pStyle w:val="ListParagraph"/>
         <w:numPr>
           <w:ilvl w:val="0"/>
           <w:numId w:val="1"/>
@@ -1082,14 +1117,36 @@
       </w:pPr>
       <w:r>
         <w:rPr>
+          <w:highlight w:val="darkGreen"/>
           <w:lang w:val="en-GB"/>
         </w:rPr>
         <w:t>I changed the link here, in this file: microjobengine/template/about-block.php</w:t>
       </w:r>
       <w:r>
         <w:rPr>
+          <w:highlight w:val="darkGreen"/>
+          <w:lang w:val="en-GB"/>
+        </w:rPr>
+        <w:t xml:space="preserve"> </w:t>
+      </w:r>
+      <w:r>
+        <w:rPr>
+          <w:highlight w:val="darkGreen"/>
+          <w:lang w:val="en-GB"/>
+        </w:rPr>
+        <w:sym w:font="Wingdings" w:char="F0E0"/>
+      </w:r>
+      <w:r>
+        <w:rPr>
+          <w:highlight w:val="darkGreen"/>
+          <w:lang w:val="en-GB"/>
+        </w:rPr>
+        <w:t xml:space="preserve"> fixed</w:t>
+      </w:r>
+      <w:r>
+        <w:rPr>
           <w:noProof/>
-          <w:lang w:val="en-GB"/>
+          <w:lang w:val="en-US"/>
         </w:rPr>
         <w:drawing>
           <wp:inline distT="0" distB="0" distL="0" distR="0" wp14:anchorId="3C197367" wp14:editId="30F18E5E">
@@ -1130,7 +1187,7 @@
     </w:p>
     <w:p>
       <w:pPr>
-        <w:pStyle w:val="Listenabsatz"/>
+        <w:pStyle w:val="ListParagraph"/>
         <w:rPr>
           <w:lang w:val="en-GB"/>
         </w:rPr>
@@ -1144,15 +1201,15 @@
     </w:p>
     <w:p>
       <w:pPr>
-        <w:pStyle w:val="Listenabsatz"/>
-        <w:rPr>
-          <w:lang w:val="en-GB"/>
-        </w:rPr>
-      </w:pPr>
-    </w:p>
-    <w:p>
-      <w:pPr>
-        <w:pStyle w:val="Listenabsatz"/>
+        <w:pStyle w:val="ListParagraph"/>
+        <w:rPr>
+          <w:lang w:val="en-GB"/>
+        </w:rPr>
+      </w:pPr>
+    </w:p>
+    <w:p>
+      <w:pPr>
+        <w:pStyle w:val="ListParagraph"/>
         <w:numPr>
           <w:ilvl w:val="0"/>
           <w:numId w:val="1"/>
@@ -1910,7 +1967,7 @@
                 <w:color w:val="000000"/>
                 <w:kern w:val="0"/>
                 <w:bdr w:val="none" w:sz="0" w:space="0" w:color="auto" w:frame="1"/>
-                <w:lang w:eastAsia="de-DE"/>
+                <w:lang w:val="en-US"/>
                 <w14:ligatures w14:val="none"/>
               </w:rPr>
               <w:drawing>
@@ -1981,7 +2038,7 @@
     </w:tbl>
     <w:p>
       <w:pPr>
-        <w:pStyle w:val="Listenabsatz"/>
+        <w:pStyle w:val="ListParagraph"/>
         <w:rPr>
           <w:b/>
           <w:bCs/>
@@ -2004,7 +2061,7 @@
     </w:p>
     <w:p>
       <w:pPr>
-        <w:pStyle w:val="Listenabsatz"/>
+        <w:pStyle w:val="ListParagraph"/>
         <w:numPr>
           <w:ilvl w:val="0"/>
           <w:numId w:val="1"/>
@@ -2064,6 +2121,7 @@
           <w:noProof/>
           <w:color w:val="000000"/>
           <w:bdr w:val="none" w:sz="0" w:space="0" w:color="auto" w:frame="1"/>
+          <w:lang w:val="en-US"/>
         </w:rPr>
         <w:drawing>
           <wp:inline distT="0" distB="0" distL="0" distR="0" wp14:anchorId="22908C08" wp14:editId="4C04586B">
@@ -2172,7 +2230,7 @@
     </w:p>
     <w:p>
       <w:pPr>
-        <w:pStyle w:val="Listenabsatz"/>
+        <w:pStyle w:val="ListParagraph"/>
         <w:numPr>
           <w:ilvl w:val="0"/>
           <w:numId w:val="1"/>
@@ -2193,13 +2251,12 @@
           <w:szCs w:val="32"/>
           <w:lang w:val="en-GB"/>
         </w:rPr>
-        <w:lastRenderedPageBreak/>
         <w:t>Facebook, Instagram and Pinterest links</w:t>
       </w:r>
     </w:p>
     <w:p>
       <w:pPr>
-        <w:pStyle w:val="Listenabsatz"/>
+        <w:pStyle w:val="ListParagraph"/>
         <w:rPr>
           <w:b/>
           <w:bCs/>
@@ -2215,7 +2272,7 @@
           <w:noProof/>
           <w:sz w:val="32"/>
           <w:szCs w:val="32"/>
-          <w:lang w:val="en-GB"/>
+          <w:lang w:val="en-US"/>
         </w:rPr>
         <w:drawing>
           <wp:inline distT="0" distB="0" distL="0" distR="0" wp14:anchorId="3BB2AAB7" wp14:editId="5252A28C">
@@ -2256,7 +2313,7 @@
     </w:p>
     <w:p>
       <w:pPr>
-        <w:pStyle w:val="Listenabsatz"/>
+        <w:pStyle w:val="ListParagraph"/>
         <w:rPr>
           <w:lang w:val="en-GB"/>
         </w:rPr>
@@ -2270,7 +2327,7 @@
     </w:p>
     <w:p>
       <w:pPr>
-        <w:pStyle w:val="Listenabsatz"/>
+        <w:pStyle w:val="ListParagraph"/>
         <w:rPr>
           <w:lang w:val="en-GB"/>
         </w:rPr>
@@ -2293,7 +2350,7 @@
     </w:p>
     <w:p>
       <w:pPr>
-        <w:pStyle w:val="Listenabsatz"/>
+        <w:pStyle w:val="ListParagraph"/>
       </w:pPr>
       <w:r>
         <w:t>Instagram:</w:t>
@@ -2314,7 +2371,7 @@
     </w:p>
     <w:p>
       <w:pPr>
-        <w:pStyle w:val="Listenabsatz"/>
+        <w:pStyle w:val="ListParagraph"/>
         <w:rPr>
           <w:lang w:val="en-GB"/>
         </w:rPr>
@@ -2345,7 +2402,7 @@
     </w:p>
     <w:p>
       <w:pPr>
-        <w:pStyle w:val="Listenabsatz"/>
+        <w:pStyle w:val="ListParagraph"/>
         <w:rPr>
           <w:lang w:val="en-GB"/>
         </w:rPr>
@@ -2359,7 +2416,7 @@
     </w:p>
     <w:p>
       <w:pPr>
-        <w:pStyle w:val="Listenabsatz"/>
+        <w:pStyle w:val="ListParagraph"/>
         <w:rPr>
           <w:b/>
           <w:bCs/>
@@ -2371,7 +2428,7 @@
     </w:p>
     <w:p>
       <w:pPr>
-        <w:pStyle w:val="Listenabsatz"/>
+        <w:pStyle w:val="ListParagraph"/>
         <w:numPr>
           <w:ilvl w:val="0"/>
           <w:numId w:val="1"/>
@@ -2453,8 +2510,9 @@
           <w:noProof/>
           <w:sz w:val="32"/>
           <w:szCs w:val="32"/>
-          <w:lang w:val="en-GB"/>
-        </w:rPr>
+          <w:lang w:val="en-US"/>
+        </w:rPr>
+        <w:lastRenderedPageBreak/>
         <w:drawing>
           <wp:inline distT="0" distB="0" distL="0" distR="0" wp14:anchorId="179EBE9E" wp14:editId="488769BC">
             <wp:extent cx="5760720" cy="3285490"/>
@@ -2510,9 +2568,8 @@
           <w:noProof/>
           <w:sz w:val="32"/>
           <w:szCs w:val="32"/>
-          <w:lang w:val="en-GB"/>
-        </w:rPr>
-        <w:lastRenderedPageBreak/>
+          <w:lang w:val="en-US"/>
+        </w:rPr>
         <w:drawing>
           <wp:inline distT="0" distB="0" distL="0" distR="0" wp14:anchorId="49142FCA" wp14:editId="0B29162A">
             <wp:extent cx="5760720" cy="2767330"/>
@@ -2552,7 +2609,7 @@
     </w:p>
     <w:p>
       <w:pPr>
-        <w:pStyle w:val="Listenabsatz"/>
+        <w:pStyle w:val="ListParagraph"/>
         <w:numPr>
           <w:ilvl w:val="0"/>
           <w:numId w:val="1"/>
@@ -2639,7 +2696,7 @@
     </w:p>
     <w:p>
       <w:pPr>
-        <w:pStyle w:val="Listenabsatz"/>
+        <w:pStyle w:val="ListParagraph"/>
         <w:numPr>
           <w:ilvl w:val="0"/>
           <w:numId w:val="1"/>
@@ -2657,7 +2714,7 @@
     </w:p>
     <w:p>
       <w:pPr>
-        <w:pStyle w:val="Listenabsatz"/>
+        <w:pStyle w:val="ListParagraph"/>
         <w:numPr>
           <w:ilvl w:val="0"/>
           <w:numId w:val="1"/>
@@ -2670,6 +2727,7 @@
         <w:rPr>
           <w:lang w:val="en-GB"/>
         </w:rPr>
+        <w:lastRenderedPageBreak/>
         <w:t>Where can I translate the blog section?</w:t>
       </w:r>
       <w:r>
@@ -2682,7 +2740,7 @@
       <w:r>
         <w:rPr>
           <w:noProof/>
-          <w:lang w:val="en-GB"/>
+          <w:lang w:val="en-US"/>
         </w:rPr>
         <w:drawing>
           <wp:inline distT="0" distB="0" distL="0" distR="0" wp14:anchorId="3EB87EB4" wp14:editId="0046A6BE">
@@ -2731,7 +2789,7 @@
     </w:p>
     <w:p>
       <w:pPr>
-        <w:pStyle w:val="Listenabsatz"/>
+        <w:pStyle w:val="ListParagraph"/>
         <w:numPr>
           <w:ilvl w:val="0"/>
           <w:numId w:val="1"/>
@@ -2744,13 +2802,12 @@
         <w:rPr>
           <w:lang w:val="en-GB"/>
         </w:rPr>
-        <w:lastRenderedPageBreak/>
         <w:t>Blog posts (for all posts and future posts): Can you bring the widget in alignment without changing the text structure. By for example making the width smaller?</w:t>
       </w:r>
     </w:p>
     <w:p>
       <w:pPr>
-        <w:pStyle w:val="Listenabsatz"/>
+        <w:pStyle w:val="ListParagraph"/>
         <w:rPr>
           <w:lang w:val="en-GB"/>
         </w:rPr>
@@ -2765,7 +2822,8 @@
       </w:pPr>
       <w:r>
         <w:rPr>
-          <w:lang w:val="en-GB"/>
+          <w:noProof/>
+          <w:lang w:val="en-US"/>
         </w:rPr>
         <w:drawing>
           <wp:inline distT="0" distB="0" distL="0" distR="0" wp14:anchorId="5D3C0B95" wp14:editId="2791DD59">
@@ -2815,8 +2873,8 @@
 </file>
 
 <file path=word/numbering.xml><?xml version="1.0" encoding="utf-8"?>
-<w:numbering xmlns:wpc="http://schemas.microsoft.com/office/word/2010/wordprocessingCanvas" xmlns:cx="http://schemas.microsoft.com/office/drawing/2014/chartex" xmlns:cx1="http://schemas.microsoft.com/office/drawing/2015/9/8/chartex" xmlns:cx2="http://schemas.microsoft.com/office/drawing/2015/10/21/chartex" xmlns:cx3="http://schemas.microsoft.com/office/drawing/2016/5/9/chartex" xmlns:cx4="http://schemas.microsoft.com/office/drawing/2016/5/10/chartex" xmlns:cx5="http://schemas.microsoft.com/office/drawing/2016/5/11/chartex" xmlns:cx6="http://schemas.microsoft.com/office/drawing/2016/5/12/chartex" xmlns:cx7="http://schemas.microsoft.com/office/drawing/2016/5/13/chartex" xmlns:cx8="http://schemas.microsoft.com/office/drawing/2016/5/14/chartex" xmlns:mc="http://schemas.openxmlformats.org/markup-compatibility/2006" xmlns:aink="http://schemas.microsoft.com/office/drawing/2016/ink" xmlns:am3d="http://schemas.microsoft.com/office/drawing/2017/model3d" xmlns:o="urn:schemas-microsoft-com:office:office" xmlns:oel="http://schemas.microsoft.com/office/2019/extlst" xmlns:r="http://schemas.openxmlformats.org/officeDocument/2006/relationships" xmlns:m="http://schemas.openxmlformats.org/officeDocument/2006/math" xmlns:v="urn:schemas-microsoft-com:vml" xmlns:wp14="http://schemas.microsoft.com/office/word/2010/wordprocessingDrawing" xmlns:wp="http://schemas.openxmlformats.org/drawingml/2006/wordprocessingDrawing" xmlns:w10="urn:schemas-microsoft-com:office:word" xmlns:w="http://schemas.openxmlformats.org/wordprocessingml/2006/main" xmlns:w14="http://schemas.microsoft.com/office/word/2010/wordml" xmlns:w15="http://schemas.microsoft.com/office/word/2012/wordml" xmlns:w16cex="http://schemas.microsoft.com/office/word/2018/wordml/cex" xmlns:w16cid="http://schemas.microsoft.com/office/word/2016/wordml/cid" xmlns:w16="http://schemas.microsoft.com/office/word/2018/wordml" xmlns:w16sdtdh="http://schemas.microsoft.com/office/word/2020/wordml/sdtdatahash" xmlns:w16se="http://schemas.microsoft.com/office/word/2015/wordml/symex" xmlns:wpg="http://schemas.microsoft.com/office/word/2010/wordprocessingGroup" xmlns:wpi="http://schemas.microsoft.com/office/word/2010/wordprocessingInk" xmlns:wne="http://schemas.microsoft.com/office/word/2006/wordml" xmlns:wps="http://schemas.microsoft.com/office/word/2010/wordprocessingShape" mc:Ignorable="w14 w15 w16se w16cid w16 w16cex w16sdtdh wp14">
-  <w:abstractNum w:abstractNumId="0" w15:restartNumberingAfterBreak="0">
+<w:numbering xmlns:wpc="http://schemas.microsoft.com/office/word/2010/wordprocessingCanvas" xmlns:mc="http://schemas.openxmlformats.org/markup-compatibility/2006" xmlns:o="urn:schemas-microsoft-com:office:office" xmlns:r="http://schemas.openxmlformats.org/officeDocument/2006/relationships" xmlns:m="http://schemas.openxmlformats.org/officeDocument/2006/math" xmlns:v="urn:schemas-microsoft-com:vml" xmlns:wp14="http://schemas.microsoft.com/office/word/2010/wordprocessingDrawing" xmlns:wp="http://schemas.openxmlformats.org/drawingml/2006/wordprocessingDrawing" xmlns:w10="urn:schemas-microsoft-com:office:word" xmlns:w="http://schemas.openxmlformats.org/wordprocessingml/2006/main" xmlns:w14="http://schemas.microsoft.com/office/word/2010/wordml" xmlns:w15="http://schemas.microsoft.com/office/word/2012/wordml" xmlns:wpg="http://schemas.microsoft.com/office/word/2010/wordprocessingGroup" xmlns:wpi="http://schemas.microsoft.com/office/word/2010/wordprocessingInk" xmlns:wne="http://schemas.microsoft.com/office/word/2006/wordml" xmlns:wps="http://schemas.microsoft.com/office/word/2010/wordprocessingShape" mc:Ignorable="w14 w15 wp14">
+  <w:abstractNum w:abstractNumId="0">
     <w:nsid w:val="189E1DA7"/>
     <w:multiLevelType w:val="hybridMultilevel"/>
     <w:tmpl w:val="CC1AB386"/>
@@ -2905,7 +2963,7 @@
       </w:pPr>
     </w:lvl>
   </w:abstractNum>
-  <w:abstractNum w:abstractNumId="1" w15:restartNumberingAfterBreak="0">
+  <w:abstractNum w:abstractNumId="1">
     <w:nsid w:val="5FD11DE1"/>
     <w:multiLevelType w:val="hybridMultilevel"/>
     <w:tmpl w:val="E4CCF650"/>
@@ -3018,17 +3076,17 @@
       </w:rPr>
     </w:lvl>
   </w:abstractNum>
-  <w:num w:numId="1" w16cid:durableId="224679737">
+  <w:num w:numId="1">
     <w:abstractNumId w:val="0"/>
   </w:num>
-  <w:num w:numId="2" w16cid:durableId="1771315824">
+  <w:num w:numId="2">
     <w:abstractNumId w:val="1"/>
   </w:num>
 </w:numbering>
 </file>
 
 <file path=word/styles.xml><?xml version="1.0" encoding="utf-8"?>
-<w:styles xmlns:mc="http://schemas.openxmlformats.org/markup-compatibility/2006" xmlns:r="http://schemas.openxmlformats.org/officeDocument/2006/relationships" xmlns:w="http://schemas.openxmlformats.org/wordprocessingml/2006/main" xmlns:w14="http://schemas.microsoft.com/office/word/2010/wordml" xmlns:w15="http://schemas.microsoft.com/office/word/2012/wordml" xmlns:w16cex="http://schemas.microsoft.com/office/word/2018/wordml/cex" xmlns:w16cid="http://schemas.microsoft.com/office/word/2016/wordml/cid" xmlns:w16="http://schemas.microsoft.com/office/word/2018/wordml" xmlns:w16sdtdh="http://schemas.microsoft.com/office/word/2020/wordml/sdtdatahash" xmlns:w16se="http://schemas.microsoft.com/office/word/2015/wordml/symex" mc:Ignorable="w14 w15 w16se w16cid w16 w16cex w16sdtdh">
+<w:styles xmlns:mc="http://schemas.openxmlformats.org/markup-compatibility/2006" xmlns:r="http://schemas.openxmlformats.org/officeDocument/2006/relationships" xmlns:w="http://schemas.openxmlformats.org/wordprocessingml/2006/main" xmlns:w14="http://schemas.microsoft.com/office/word/2010/wordml" xmlns:w15="http://schemas.microsoft.com/office/word/2012/wordml" mc:Ignorable="w14 w15">
   <w:docDefaults>
     <w:rPrDefault>
       <w:rPr>
@@ -3046,7 +3104,7 @@
       </w:pPr>
     </w:pPrDefault>
   </w:docDefaults>
-  <w:latentStyles w:defLockedState="0" w:defUIPriority="99" w:defSemiHidden="0" w:defUnhideWhenUsed="0" w:defQFormat="0" w:count="376">
+  <w:latentStyles w:defLockedState="0" w:defUIPriority="99" w:defSemiHidden="0" w:defUnhideWhenUsed="0" w:defQFormat="0" w:count="371">
     <w:lsdException w:name="Normal" w:uiPriority="0" w:qFormat="1"/>
     <w:lsdException w:name="heading 1" w:uiPriority="9" w:qFormat="1"/>
     <w:lsdException w:name="heading 2" w:semiHidden="1" w:uiPriority="9" w:unhideWhenUsed="1" w:qFormat="1"/>
@@ -3418,20 +3476,15 @@
     <w:lsdException w:name="List Table 5 Dark Accent 6" w:uiPriority="50"/>
     <w:lsdException w:name="List Table 6 Colorful Accent 6" w:uiPriority="51"/>
     <w:lsdException w:name="List Table 7 Colorful Accent 6" w:uiPriority="52"/>
-    <w:lsdException w:name="Mention" w:semiHidden="1" w:unhideWhenUsed="1"/>
-    <w:lsdException w:name="Smart Hyperlink" w:semiHidden="1" w:unhideWhenUsed="1"/>
-    <w:lsdException w:name="Hashtag" w:semiHidden="1" w:unhideWhenUsed="1"/>
-    <w:lsdException w:name="Unresolved Mention" w:semiHidden="1" w:unhideWhenUsed="1"/>
-    <w:lsdException w:name="Smart Link" w:semiHidden="1" w:unhideWhenUsed="1"/>
   </w:latentStyles>
-  <w:style w:type="paragraph" w:default="1" w:styleId="Standard">
+  <w:style w:type="paragraph" w:default="1" w:styleId="Normal">
     <w:name w:val="Normal"/>
     <w:qFormat/>
   </w:style>
-  <w:style w:type="paragraph" w:styleId="berschrift4">
+  <w:style w:type="paragraph" w:styleId="Heading4">
     <w:name w:val="heading 4"/>
-    <w:basedOn w:val="Standard"/>
-    <w:link w:val="berschrift4Zchn"/>
+    <w:basedOn w:val="Normal"/>
+    <w:link w:val="Heading4Char"/>
     <w:uiPriority w:val="9"/>
     <w:qFormat/>
     <w:rsid w:val="00426CD7"/>
@@ -3450,13 +3503,13 @@
       <w14:ligatures w14:val="none"/>
     </w:rPr>
   </w:style>
-  <w:style w:type="character" w:default="1" w:styleId="Absatz-Standardschriftart">
+  <w:style w:type="character" w:default="1" w:styleId="DefaultParagraphFont">
     <w:name w:val="Default Paragraph Font"/>
     <w:uiPriority w:val="1"/>
     <w:semiHidden/>
     <w:unhideWhenUsed/>
   </w:style>
-  <w:style w:type="table" w:default="1" w:styleId="NormaleTabelle">
+  <w:style w:type="table" w:default="1" w:styleId="TableNormal">
     <w:name w:val="Normal Table"/>
     <w:uiPriority w:val="99"/>
     <w:semiHidden/>
@@ -3471,15 +3524,15 @@
       </w:tblCellMar>
     </w:tblPr>
   </w:style>
-  <w:style w:type="numbering" w:default="1" w:styleId="KeineListe">
+  <w:style w:type="numbering" w:default="1" w:styleId="NoList">
     <w:name w:val="No List"/>
     <w:uiPriority w:val="99"/>
     <w:semiHidden/>
     <w:unhideWhenUsed/>
   </w:style>
-  <w:style w:type="paragraph" w:styleId="Listenabsatz">
+  <w:style w:type="paragraph" w:styleId="ListParagraph">
     <w:name w:val="List Paragraph"/>
-    <w:basedOn w:val="Standard"/>
+    <w:basedOn w:val="Normal"/>
     <w:uiPriority w:val="34"/>
     <w:qFormat/>
     <w:rsid w:val="0097557A"/>
@@ -3488,10 +3541,10 @@
       <w:contextualSpacing/>
     </w:pPr>
   </w:style>
-  <w:style w:type="character" w:customStyle="1" w:styleId="berschrift4Zchn">
-    <w:name w:val="Überschrift 4 Zchn"/>
-    <w:basedOn w:val="Absatz-Standardschriftart"/>
-    <w:link w:val="berschrift4"/>
+  <w:style w:type="character" w:customStyle="1" w:styleId="Heading4Char">
+    <w:name w:val="Heading 4 Char"/>
+    <w:basedOn w:val="DefaultParagraphFont"/>
+    <w:link w:val="Heading4"/>
     <w:uiPriority w:val="9"/>
     <w:rsid w:val="00426CD7"/>
     <w:rPr>
@@ -3505,9 +3558,9 @@
       <w14:ligatures w14:val="none"/>
     </w:rPr>
   </w:style>
-  <w:style w:type="paragraph" w:styleId="StandardWeb">
+  <w:style w:type="paragraph" w:styleId="NormalWeb">
     <w:name w:val="Normal (Web)"/>
-    <w:basedOn w:val="Standard"/>
+    <w:basedOn w:val="Normal"/>
     <w:uiPriority w:val="99"/>
     <w:semiHidden/>
     <w:unhideWhenUsed/>
@@ -3526,7 +3579,7 @@
   </w:style>
   <w:style w:type="character" w:styleId="Hyperlink">
     <w:name w:val="Hyperlink"/>
-    <w:basedOn w:val="Absatz-Standardschriftart"/>
+    <w:basedOn w:val="DefaultParagraphFont"/>
     <w:uiPriority w:val="99"/>
     <w:unhideWhenUsed/>
     <w:rsid w:val="00CF2A7F"/>
@@ -3535,9 +3588,9 @@
       <w:u w:val="single"/>
     </w:rPr>
   </w:style>
-  <w:style w:type="character" w:styleId="NichtaufgelsteErwhnung">
+  <w:style w:type="character" w:customStyle="1" w:styleId="UnresolvedMention">
     <w:name w:val="Unresolved Mention"/>
-    <w:basedOn w:val="Absatz-Standardschriftart"/>
+    <w:basedOn w:val="DefaultParagraphFont"/>
     <w:uiPriority w:val="99"/>
     <w:semiHidden/>
     <w:unhideWhenUsed/>

</xml_diff>

<commit_message>
upload social bar aykut
</commit_message>
<xml_diff>
--- a/Aykut/newest-requirements-10th-Oct-2023/Requirements_20_Aykut_08.docx
+++ b/Aykut/newest-requirements-10th-Oct-2023/Requirements_20_Aykut_08.docx
@@ -578,9 +578,8 @@
                 <w:lang w:val="en-GB" w:eastAsia="de-DE"/>
                 <w14:ligatures w14:val="none"/>
               </w:rPr>
-              <w:t xml:space="preserve">The text “Test </w:t>
+              <w:t>The text “Test test” under “Beschreibung” in “Mein Profil” is not transferred to the field “Beschreibung” when clicking on “Registrieren”</w:t>
             </w:r>
-            <w:proofErr w:type="spellStart"/>
             <w:r>
               <w:rPr>
                 <w:rFonts w:ascii="Arial" w:eastAsia="Times New Roman" w:hAnsi="Arial" w:cs="Arial"/>
@@ -591,188 +590,7 @@
                 <w:lang w:val="en-GB" w:eastAsia="de-DE"/>
                 <w14:ligatures w14:val="none"/>
               </w:rPr>
-              <w:t>test</w:t>
-            </w:r>
-            <w:proofErr w:type="spellEnd"/>
-            <w:r>
-              <w:rPr>
-                <w:rFonts w:ascii="Arial" w:eastAsia="Times New Roman" w:hAnsi="Arial" w:cs="Arial"/>
-                <w:color w:val="000000"/>
-                <w:kern w:val="0"/>
-                <w:sz w:val="24"/>
-                <w:szCs w:val="24"/>
-                <w:lang w:val="en-GB" w:eastAsia="de-DE"/>
-                <w14:ligatures w14:val="none"/>
-              </w:rPr>
-              <w:t>” under “</w:t>
-            </w:r>
-            <w:proofErr w:type="spellStart"/>
-            <w:r>
-              <w:rPr>
-                <w:rFonts w:ascii="Arial" w:eastAsia="Times New Roman" w:hAnsi="Arial" w:cs="Arial"/>
-                <w:color w:val="000000"/>
-                <w:kern w:val="0"/>
-                <w:sz w:val="24"/>
-                <w:szCs w:val="24"/>
-                <w:lang w:val="en-GB" w:eastAsia="de-DE"/>
-                <w14:ligatures w14:val="none"/>
-              </w:rPr>
-              <w:t>Beschreibung</w:t>
-            </w:r>
-            <w:proofErr w:type="spellEnd"/>
-            <w:r>
-              <w:rPr>
-                <w:rFonts w:ascii="Arial" w:eastAsia="Times New Roman" w:hAnsi="Arial" w:cs="Arial"/>
-                <w:color w:val="000000"/>
-                <w:kern w:val="0"/>
-                <w:sz w:val="24"/>
-                <w:szCs w:val="24"/>
-                <w:lang w:val="en-GB" w:eastAsia="de-DE"/>
-                <w14:ligatures w14:val="none"/>
-              </w:rPr>
-              <w:t xml:space="preserve">” in “Mein </w:t>
-            </w:r>
-            <w:proofErr w:type="spellStart"/>
-            <w:r>
-              <w:rPr>
-                <w:rFonts w:ascii="Arial" w:eastAsia="Times New Roman" w:hAnsi="Arial" w:cs="Arial"/>
-                <w:color w:val="000000"/>
-                <w:kern w:val="0"/>
-                <w:sz w:val="24"/>
-                <w:szCs w:val="24"/>
-                <w:lang w:val="en-GB" w:eastAsia="de-DE"/>
-                <w14:ligatures w14:val="none"/>
-              </w:rPr>
-              <w:t>Profil</w:t>
-            </w:r>
-            <w:proofErr w:type="spellEnd"/>
-            <w:r>
-              <w:rPr>
-                <w:rFonts w:ascii="Arial" w:eastAsia="Times New Roman" w:hAnsi="Arial" w:cs="Arial"/>
-                <w:color w:val="000000"/>
-                <w:kern w:val="0"/>
-                <w:sz w:val="24"/>
-                <w:szCs w:val="24"/>
-                <w:lang w:val="en-GB" w:eastAsia="de-DE"/>
-                <w14:ligatures w14:val="none"/>
-              </w:rPr>
-              <w:t>” is not transferred to the field “</w:t>
-            </w:r>
-            <w:proofErr w:type="spellStart"/>
-            <w:r>
-              <w:rPr>
-                <w:rFonts w:ascii="Arial" w:eastAsia="Times New Roman" w:hAnsi="Arial" w:cs="Arial"/>
-                <w:color w:val="000000"/>
-                <w:kern w:val="0"/>
-                <w:sz w:val="24"/>
-                <w:szCs w:val="24"/>
-                <w:lang w:val="en-GB" w:eastAsia="de-DE"/>
-                <w14:ligatures w14:val="none"/>
-              </w:rPr>
-              <w:t>Beschreibung</w:t>
-            </w:r>
-            <w:proofErr w:type="spellEnd"/>
-            <w:r>
-              <w:rPr>
-                <w:rFonts w:ascii="Arial" w:eastAsia="Times New Roman" w:hAnsi="Arial" w:cs="Arial"/>
-                <w:color w:val="000000"/>
-                <w:kern w:val="0"/>
-                <w:sz w:val="24"/>
-                <w:szCs w:val="24"/>
-                <w:lang w:val="en-GB" w:eastAsia="de-DE"/>
-                <w14:ligatures w14:val="none"/>
-              </w:rPr>
-              <w:t>” when clicking on “</w:t>
-            </w:r>
-            <w:proofErr w:type="spellStart"/>
-            <w:r>
-              <w:rPr>
-                <w:rFonts w:ascii="Arial" w:eastAsia="Times New Roman" w:hAnsi="Arial" w:cs="Arial"/>
-                <w:color w:val="000000"/>
-                <w:kern w:val="0"/>
-                <w:sz w:val="24"/>
-                <w:szCs w:val="24"/>
-                <w:lang w:val="en-GB" w:eastAsia="de-DE"/>
-                <w14:ligatures w14:val="none"/>
-              </w:rPr>
-              <w:t>Registrieren</w:t>
-            </w:r>
-            <w:proofErr w:type="spellEnd"/>
-            <w:r>
-              <w:rPr>
-                <w:rFonts w:ascii="Arial" w:eastAsia="Times New Roman" w:hAnsi="Arial" w:cs="Arial"/>
-                <w:color w:val="000000"/>
-                <w:kern w:val="0"/>
-                <w:sz w:val="24"/>
-                <w:szCs w:val="24"/>
-                <w:lang w:val="en-GB" w:eastAsia="de-DE"/>
-                <w14:ligatures w14:val="none"/>
-              </w:rPr>
-              <w:t>”</w:t>
-            </w:r>
-            <w:r>
-              <w:rPr>
-                <w:rFonts w:ascii="Arial" w:eastAsia="Times New Roman" w:hAnsi="Arial" w:cs="Arial"/>
-                <w:color w:val="000000"/>
-                <w:kern w:val="0"/>
-                <w:sz w:val="24"/>
-                <w:szCs w:val="24"/>
-                <w:lang w:val="en-GB" w:eastAsia="de-DE"/>
-                <w14:ligatures w14:val="none"/>
-              </w:rPr>
-              <w:t>(when user filled out “</w:t>
-            </w:r>
-            <w:proofErr w:type="spellStart"/>
-            <w:r>
-              <w:rPr>
-                <w:rFonts w:ascii="Arial" w:eastAsia="Times New Roman" w:hAnsi="Arial" w:cs="Arial"/>
-                <w:color w:val="000000"/>
-                <w:kern w:val="0"/>
-                <w:sz w:val="24"/>
-                <w:szCs w:val="24"/>
-                <w:lang w:val="en-GB" w:eastAsia="de-DE"/>
-                <w14:ligatures w14:val="none"/>
-              </w:rPr>
-              <w:t>Beschreibung</w:t>
-            </w:r>
-            <w:proofErr w:type="spellEnd"/>
-            <w:r>
-              <w:rPr>
-                <w:rFonts w:ascii="Arial" w:eastAsia="Times New Roman" w:hAnsi="Arial" w:cs="Arial"/>
-                <w:color w:val="000000"/>
-                <w:kern w:val="0"/>
-                <w:sz w:val="24"/>
-                <w:szCs w:val="24"/>
-                <w:lang w:val="en-GB" w:eastAsia="de-DE"/>
-                <w14:ligatures w14:val="none"/>
-              </w:rPr>
-              <w:t>”=description, before he clicked “</w:t>
-            </w:r>
-            <w:proofErr w:type="spellStart"/>
-            <w:r>
-              <w:rPr>
-                <w:rFonts w:ascii="Arial" w:eastAsia="Times New Roman" w:hAnsi="Arial" w:cs="Arial"/>
-                <w:color w:val="000000"/>
-                <w:kern w:val="0"/>
-                <w:sz w:val="24"/>
-                <w:szCs w:val="24"/>
-                <w:lang w:val="en-GB" w:eastAsia="de-DE"/>
-                <w14:ligatures w14:val="none"/>
-              </w:rPr>
-              <w:t>Registrieren</w:t>
-            </w:r>
-            <w:proofErr w:type="spellEnd"/>
-            <w:r>
-              <w:rPr>
-                <w:rFonts w:ascii="Arial" w:eastAsia="Times New Roman" w:hAnsi="Arial" w:cs="Arial"/>
-                <w:color w:val="000000"/>
-                <w:kern w:val="0"/>
-                <w:sz w:val="24"/>
-                <w:szCs w:val="24"/>
-                <w:lang w:val="en-GB" w:eastAsia="de-DE"/>
-                <w14:ligatures w14:val="none"/>
-              </w:rPr>
-              <w:t>”= register)</w:t>
+              <w:t>(when user filled out “Beschreibung”=description, before he clicked “Registrieren”= register)</w:t>
             </w:r>
           </w:p>
           <w:p>
@@ -924,9 +742,8 @@
                 <w:lang w:val="en-GB" w:eastAsia="de-DE"/>
                 <w14:ligatures w14:val="none"/>
               </w:rPr>
-              <w:t>illed out “</w:t>
+              <w:t>illed out “Beschreibung” it should be seen when he registers under</w:t>
             </w:r>
-            <w:proofErr w:type="spellStart"/>
             <w:r>
               <w:rPr>
                 <w:rFonts w:ascii="Arial" w:eastAsia="Times New Roman" w:hAnsi="Arial" w:cs="Arial"/>
@@ -937,58 +754,7 @@
                 <w:lang w:val="en-GB" w:eastAsia="de-DE"/>
                 <w14:ligatures w14:val="none"/>
               </w:rPr>
-              <w:t>Beschreibung</w:t>
-            </w:r>
-            <w:proofErr w:type="spellEnd"/>
-            <w:r>
-              <w:rPr>
-                <w:rFonts w:ascii="Arial" w:eastAsia="Times New Roman" w:hAnsi="Arial" w:cs="Arial"/>
-                <w:color w:val="000000"/>
-                <w:kern w:val="0"/>
-                <w:sz w:val="24"/>
-                <w:szCs w:val="24"/>
-                <w:lang w:val="en-GB" w:eastAsia="de-DE"/>
-                <w14:ligatures w14:val="none"/>
-              </w:rPr>
-              <w:t>” it should be seen when he registers under</w:t>
-            </w:r>
-            <w:r>
-              <w:rPr>
-                <w:rFonts w:ascii="Arial" w:eastAsia="Times New Roman" w:hAnsi="Arial" w:cs="Arial"/>
-                <w:color w:val="000000"/>
-                <w:kern w:val="0"/>
-                <w:sz w:val="24"/>
-                <w:szCs w:val="24"/>
-                <w:lang w:val="en-GB" w:eastAsia="de-DE"/>
-                <w14:ligatures w14:val="none"/>
-              </w:rPr>
-              <w:t xml:space="preserve"> “</w:t>
-            </w:r>
-            <w:proofErr w:type="spellStart"/>
-            <w:r>
-              <w:rPr>
-                <w:rFonts w:ascii="Arial" w:eastAsia="Times New Roman" w:hAnsi="Arial" w:cs="Arial"/>
-                <w:color w:val="000000"/>
-                <w:kern w:val="0"/>
-                <w:sz w:val="24"/>
-                <w:szCs w:val="24"/>
-                <w:lang w:val="en-GB" w:eastAsia="de-DE"/>
-                <w14:ligatures w14:val="none"/>
-              </w:rPr>
-              <w:t>Beschreibung</w:t>
-            </w:r>
-            <w:proofErr w:type="spellEnd"/>
-            <w:r>
-              <w:rPr>
-                <w:rFonts w:ascii="Arial" w:eastAsia="Times New Roman" w:hAnsi="Arial" w:cs="Arial"/>
-                <w:color w:val="000000"/>
-                <w:kern w:val="0"/>
-                <w:sz w:val="24"/>
-                <w:szCs w:val="24"/>
-                <w:lang w:val="en-GB" w:eastAsia="de-DE"/>
-                <w14:ligatures w14:val="none"/>
-              </w:rPr>
-              <w:t>”</w:t>
+              <w:t xml:space="preserve"> “Beschreibung”</w:t>
             </w:r>
           </w:p>
         </w:tc>
@@ -1169,71 +935,7 @@
         <w:rPr>
           <w:lang w:val="en-GB"/>
         </w:rPr>
-        <w:t>And „</w:t>
-      </w:r>
-      <w:proofErr w:type="spellStart"/>
-      <w:r>
-        <w:rPr>
-          <w:lang w:val="en-GB"/>
-        </w:rPr>
-        <w:t>Passwort</w:t>
-      </w:r>
-      <w:proofErr w:type="spellEnd"/>
-      <w:r>
-        <w:rPr>
-          <w:lang w:val="en-GB"/>
-        </w:rPr>
-        <w:t xml:space="preserve"> </w:t>
-      </w:r>
-      <w:proofErr w:type="spellStart"/>
-      <w:r>
-        <w:rPr>
-          <w:lang w:val="en-GB"/>
-        </w:rPr>
-        <w:t>Ändern</w:t>
-      </w:r>
-      <w:proofErr w:type="spellEnd"/>
-      <w:proofErr w:type="gramStart"/>
-      <w:r>
-        <w:rPr>
-          <w:lang w:val="en-GB"/>
-        </w:rPr>
-        <w:t>“ to</w:t>
-      </w:r>
-      <w:proofErr w:type="gramEnd"/>
-      <w:r>
-        <w:rPr>
-          <w:lang w:val="en-GB"/>
-        </w:rPr>
-        <w:t xml:space="preserve"> „</w:t>
-      </w:r>
-      <w:proofErr w:type="spellStart"/>
-      <w:r>
-        <w:rPr>
-          <w:lang w:val="en-GB"/>
-        </w:rPr>
-        <w:t>Passwort</w:t>
-      </w:r>
-      <w:proofErr w:type="spellEnd"/>
-      <w:r>
-        <w:rPr>
-          <w:lang w:val="en-GB"/>
-        </w:rPr>
-        <w:t xml:space="preserve"> </w:t>
-      </w:r>
-      <w:proofErr w:type="spellStart"/>
-      <w:r>
-        <w:rPr>
-          <w:lang w:val="en-GB"/>
-        </w:rPr>
-        <w:t>ändern</w:t>
-      </w:r>
-      <w:proofErr w:type="spellEnd"/>
-      <w:r>
-        <w:rPr>
-          <w:lang w:val="en-GB"/>
-        </w:rPr>
-        <w:t>“</w:t>
+        <w:t>And „Passwort Ändern“ to „Passwort ändern“</w:t>
       </w:r>
       <w:r>
         <w:rPr>
@@ -1410,44 +1112,8 @@
         <w:rPr>
           <w:lang w:val="en-GB"/>
         </w:rPr>
-        <w:t>I didn’t know where to find it in the files, here we just need a point in the end of: “</w:t>
-      </w:r>
-      <w:proofErr w:type="spellStart"/>
-      <w:r>
-        <w:rPr>
-          <w:lang w:val="en-GB"/>
-        </w:rPr>
-        <w:t>Ich</w:t>
-      </w:r>
-      <w:proofErr w:type="spellEnd"/>
-      <w:r>
-        <w:rPr>
-          <w:lang w:val="en-GB"/>
-        </w:rPr>
-        <w:t xml:space="preserve"> </w:t>
-      </w:r>
-      <w:proofErr w:type="spellStart"/>
-      <w:r>
-        <w:rPr>
-          <w:lang w:val="en-GB"/>
-        </w:rPr>
-        <w:t>akzeptiere</w:t>
-      </w:r>
-      <w:proofErr w:type="spellEnd"/>
-      <w:r>
-        <w:rPr>
-          <w:lang w:val="en-GB"/>
-        </w:rPr>
-        <w:t xml:space="preserve"> die AGB und </w:t>
-      </w:r>
-      <w:proofErr w:type="spellStart"/>
-      <w:r>
-        <w:rPr>
-          <w:lang w:val="en-GB"/>
-        </w:rPr>
-        <w:t>Zahlungsbedingungen</w:t>
-      </w:r>
-      <w:proofErr w:type="spellEnd"/>
+        <w:t>I didn’t know where to find it in the files, here we just need a point in the end of: “Ich akzeptiere die AGB und Zahlungsbedingungen</w:t>
+      </w:r>
       <w:r>
         <w:rPr>
           <w:lang w:val="en-GB"/>
@@ -1485,33 +1151,8 @@
           <w:highlight w:val="darkGreen"/>
           <w:lang w:val="en-GB"/>
         </w:rPr>
-        <w:t xml:space="preserve">I changed the link here, in this file: </w:t>
-      </w:r>
-      <w:proofErr w:type="spellStart"/>
-      <w:r>
-        <w:rPr>
-          <w:highlight w:val="darkGreen"/>
-          <w:lang w:val="en-GB"/>
-        </w:rPr>
-        <w:t>microjobengine</w:t>
-      </w:r>
-      <w:proofErr w:type="spellEnd"/>
-      <w:r>
-        <w:rPr>
-          <w:highlight w:val="darkGreen"/>
-          <w:lang w:val="en-GB"/>
-        </w:rPr>
-        <w:t>/template/about-</w:t>
-      </w:r>
-      <w:proofErr w:type="spellStart"/>
-      <w:r>
-        <w:rPr>
-          <w:highlight w:val="darkGreen"/>
-          <w:lang w:val="en-GB"/>
-        </w:rPr>
-        <w:t>block.php</w:t>
-      </w:r>
-      <w:proofErr w:type="spellEnd"/>
+        <w:t>I changed the link here, in this file: microjobengine/template/about-block.php</w:t>
+      </w:r>
       <w:r>
         <w:rPr>
           <w:highlight w:val="darkGreen"/>
@@ -1586,16 +1227,8 @@
         <w:rPr>
           <w:lang w:val="en-GB"/>
         </w:rPr>
-        <w:t xml:space="preserve">It works, but please can you look if its ok how I did </w:t>
-      </w:r>
-      <w:proofErr w:type="gramStart"/>
-      <w:r>
-        <w:rPr>
-          <w:lang w:val="en-GB"/>
-        </w:rPr>
-        <w:t>it :D</w:t>
-      </w:r>
-      <w:proofErr w:type="gramEnd"/>
+        <w:t>It works, but please can you look if its ok how I did it :D</w:t>
+      </w:r>
     </w:p>
     <w:p>
       <w:pPr>
@@ -1630,55 +1263,7 @@
           <w:highlight w:val="darkGreen"/>
           <w:lang w:val="en-GB"/>
         </w:rPr>
-        <w:t xml:space="preserve">Proven Expert </w:t>
-      </w:r>
-      <w:proofErr w:type="spellStart"/>
-      <w:r>
-        <w:rPr>
-          <w:b/>
-          <w:bCs/>
-          <w:sz w:val="32"/>
-          <w:szCs w:val="32"/>
-          <w:highlight w:val="darkGreen"/>
-          <w:lang w:val="en-GB"/>
-        </w:rPr>
-        <w:t>Trustami</w:t>
-      </w:r>
-      <w:proofErr w:type="spellEnd"/>
-      <w:r>
-        <w:rPr>
-          <w:b/>
-          <w:bCs/>
-          <w:sz w:val="32"/>
-          <w:szCs w:val="32"/>
-          <w:highlight w:val="darkGreen"/>
-          <w:lang w:val="en-GB"/>
-        </w:rPr>
-        <w:t xml:space="preserve"> and </w:t>
-      </w:r>
-      <w:proofErr w:type="spellStart"/>
-      <w:r>
-        <w:rPr>
-          <w:b/>
-          <w:bCs/>
-          <w:sz w:val="32"/>
-          <w:szCs w:val="32"/>
-          <w:highlight w:val="darkGreen"/>
-          <w:lang w:val="en-GB"/>
-        </w:rPr>
-        <w:t>Trustpilot</w:t>
-      </w:r>
-      <w:proofErr w:type="spellEnd"/>
-      <w:r>
-        <w:rPr>
-          <w:b/>
-          <w:bCs/>
-          <w:sz w:val="32"/>
-          <w:szCs w:val="32"/>
-          <w:highlight w:val="darkGreen"/>
-          <w:lang w:val="en-GB"/>
-        </w:rPr>
-        <w:t xml:space="preserve"> in the footer</w:t>
+        <w:t>Proven Expert Trustami and Trustpilot in the footer</w:t>
       </w:r>
       <w:r>
         <w:rPr>
@@ -1713,8 +1298,6 @@
         </w:rPr>
         <w:t xml:space="preserve"> done</w:t>
       </w:r>
-      <w:bookmarkStart w:id="0" w:name="_GoBack"/>
-      <w:bookmarkEnd w:id="0"/>
     </w:p>
     <w:tbl>
       <w:tblPr>
@@ -1884,37 +1467,19 @@
               </w:rPr>
               <w:t>&lt;a  href=</w:t>
             </w:r>
-            <w:r>
-              <w:fldChar w:fldCharType="begin"/>
-            </w:r>
-            <w:r>
-              <w:instrText xml:space="preserve"> HYPERLINK "https://www.provenexpert.com/meet-your-writer/?utm_source=Widget&amp;amp;utm_medium=Widget&amp;amp;utm_campaign=Widget" </w:instrText>
-            </w:r>
-            <w:r>
-              <w:fldChar w:fldCharType="separate"/>
-            </w:r>
-            <w:r>
-              <w:rPr>
-                <w:rFonts w:ascii="Arial" w:eastAsia="Times New Roman" w:hAnsi="Arial" w:cs="Arial"/>
-                <w:color w:val="1155CC"/>
-                <w:kern w:val="0"/>
-                <w:u w:val="single"/>
-                <w:lang w:eastAsia="de-DE"/>
-                <w14:ligatures w14:val="none"/>
-              </w:rPr>
-              <w:t>https://www.provenexpert.com/meet-your-writer/?utm_source=Widget&amp;amp;utm_medium=Widget&amp;amp;utm_campaign=Widget</w:t>
-            </w:r>
-            <w:r>
-              <w:rPr>
-                <w:rFonts w:ascii="Arial" w:eastAsia="Times New Roman" w:hAnsi="Arial" w:cs="Arial"/>
-                <w:color w:val="1155CC"/>
-                <w:kern w:val="0"/>
-                <w:u w:val="single"/>
-                <w:lang w:eastAsia="de-DE"/>
-                <w14:ligatures w14:val="none"/>
-              </w:rPr>
-              <w:fldChar w:fldCharType="end"/>
-            </w:r>
+            <w:hyperlink r:id="rId14" w:history="1">
+              <w:r>
+                <w:rPr>
+                  <w:rFonts w:ascii="Arial" w:eastAsia="Times New Roman" w:hAnsi="Arial" w:cs="Arial"/>
+                  <w:color w:val="1155CC"/>
+                  <w:kern w:val="0"/>
+                  <w:u w:val="single"/>
+                  <w:lang w:eastAsia="de-DE"/>
+                  <w14:ligatures w14:val="none"/>
+                </w:rPr>
+                <w:t>https://www.provenexpert.com/meet-your-writer/?utm_source=Widget&amp;amp;utm_medium=Widget&amp;amp;utm_campaign=Widget</w:t>
+              </w:r>
+            </w:hyperlink>
             <w:r>
               <w:rPr>
                 <w:rFonts w:ascii="Arial" w:eastAsia="Times New Roman" w:hAnsi="Arial" w:cs="Arial"/>
@@ -1925,40 +1490,19 @@
               </w:rPr>
               <w:t xml:space="preserve"> title="Kundenbewertungen &amp;amp; Erfahrungen zu Meet your Writer. Mehr Infos anzeigen." target="_blank" style="text-decoration:none;" rel="noopener noreferrer"&gt;&lt;img src=</w:t>
             </w:r>
-            <w:r>
-              <w:fldChar w:fldCharType="begin"/>
-            </w:r>
-            <w:r>
-              <w:instrText xml:space="preserve"> HYPERLINK "https://images.provenexpert.com/ea/04/e31843e1cf96d8dbab4247e17e17/widget_portrait_180_de_0.pn</w:instrText>
-            </w:r>
-            <w:r>
-              <w:instrText xml:space="preserve">g" </w:instrText>
-            </w:r>
-            <w:r>
-              <w:fldChar w:fldCharType="separate"/>
-            </w:r>
-            <w:r>
-              <w:rPr>
-                <w:rFonts w:ascii="Arial" w:eastAsia="Times New Roman" w:hAnsi="Arial" w:cs="Arial"/>
-                <w:color w:val="1155CC"/>
-                <w:kern w:val="0"/>
-                <w:u w:val="single"/>
-                <w:lang w:eastAsia="de-DE"/>
-                <w14:ligatures w14:val="none"/>
-              </w:rPr>
-              <w:t>https://images.provenexpert.com/ea/04/e31843e1cf96d8dbab4247e17e17/widget_portrait_180_de_0.png</w:t>
-            </w:r>
-            <w:r>
-              <w:rPr>
-                <w:rFonts w:ascii="Arial" w:eastAsia="Times New Roman" w:hAnsi="Arial" w:cs="Arial"/>
-                <w:color w:val="1155CC"/>
-                <w:kern w:val="0"/>
-                <w:u w:val="single"/>
-                <w:lang w:eastAsia="de-DE"/>
-                <w14:ligatures w14:val="none"/>
-              </w:rPr>
-              <w:fldChar w:fldCharType="end"/>
-            </w:r>
+            <w:hyperlink r:id="rId15" w:history="1">
+              <w:r>
+                <w:rPr>
+                  <w:rFonts w:ascii="Arial" w:eastAsia="Times New Roman" w:hAnsi="Arial" w:cs="Arial"/>
+                  <w:color w:val="1155CC"/>
+                  <w:kern w:val="0"/>
+                  <w:u w:val="single"/>
+                  <w:lang w:eastAsia="de-DE"/>
+                  <w14:ligatures w14:val="none"/>
+                </w:rPr>
+                <w:t>https://images.provenexpert.com/ea/04/e31843e1cf96d8dbab4247e17e17/widget_portrait_180_de_0.png</w:t>
+              </w:r>
+            </w:hyperlink>
             <w:r>
               <w:rPr>
                 <w:rFonts w:ascii="Arial" w:eastAsia="Times New Roman" w:hAnsi="Arial" w:cs="Arial"/>
@@ -2222,29 +1766,7 @@
                 <w:lang w:val="en-GB" w:eastAsia="de-DE"/>
                 <w14:ligatures w14:val="none"/>
               </w:rPr>
-              <w:t xml:space="preserve">&lt;!-- </w:t>
-            </w:r>
-            <w:proofErr w:type="spellStart"/>
-            <w:r>
-              <w:rPr>
-                <w:rFonts w:ascii="Arial" w:eastAsia="Times New Roman" w:hAnsi="Arial" w:cs="Arial"/>
-                <w:color w:val="000000"/>
-                <w:kern w:val="0"/>
-                <w:lang w:val="en-GB" w:eastAsia="de-DE"/>
-                <w14:ligatures w14:val="none"/>
-              </w:rPr>
-              <w:t>TrustBox</w:t>
-            </w:r>
-            <w:proofErr w:type="spellEnd"/>
-            <w:r>
-              <w:rPr>
-                <w:rFonts w:ascii="Arial" w:eastAsia="Times New Roman" w:hAnsi="Arial" w:cs="Arial"/>
-                <w:color w:val="000000"/>
-                <w:kern w:val="0"/>
-                <w:lang w:val="en-GB" w:eastAsia="de-DE"/>
-                <w14:ligatures w14:val="none"/>
-              </w:rPr>
-              <w:t xml:space="preserve"> widget - Micro Review Count --&gt;</w:t>
+              <w:t>&lt;!-- TrustBox widget - Micro Review Count --&gt;</w:t>
             </w:r>
           </w:p>
           <w:p>
@@ -2267,73 +1789,7 @@
                 <w:lang w:val="en-GB" w:eastAsia="de-DE"/>
                 <w14:ligatures w14:val="none"/>
               </w:rPr>
-              <w:t>&lt;div class="</w:t>
-            </w:r>
-            <w:proofErr w:type="spellStart"/>
-            <w:r>
-              <w:rPr>
-                <w:rFonts w:ascii="Arial" w:eastAsia="Times New Roman" w:hAnsi="Arial" w:cs="Arial"/>
-                <w:color w:val="000000"/>
-                <w:kern w:val="0"/>
-                <w:lang w:val="en-GB" w:eastAsia="de-DE"/>
-                <w14:ligatures w14:val="none"/>
-              </w:rPr>
-              <w:t>trustpilot</w:t>
-            </w:r>
-            <w:proofErr w:type="spellEnd"/>
-            <w:r>
-              <w:rPr>
-                <w:rFonts w:ascii="Arial" w:eastAsia="Times New Roman" w:hAnsi="Arial" w:cs="Arial"/>
-                <w:color w:val="000000"/>
-                <w:kern w:val="0"/>
-                <w:lang w:val="en-GB" w:eastAsia="de-DE"/>
-                <w14:ligatures w14:val="none"/>
-              </w:rPr>
-              <w:t>-widget" data-locale="de-DE" data-template-id="5419b6a8b0d04a076446a9ad" data-</w:t>
-            </w:r>
-            <w:proofErr w:type="spellStart"/>
-            <w:r>
-              <w:rPr>
-                <w:rFonts w:ascii="Arial" w:eastAsia="Times New Roman" w:hAnsi="Arial" w:cs="Arial"/>
-                <w:color w:val="000000"/>
-                <w:kern w:val="0"/>
-                <w:lang w:val="en-GB" w:eastAsia="de-DE"/>
-                <w14:ligatures w14:val="none"/>
-              </w:rPr>
-              <w:t>businessunit</w:t>
-            </w:r>
-            <w:proofErr w:type="spellEnd"/>
-            <w:r>
-              <w:rPr>
-                <w:rFonts w:ascii="Arial" w:eastAsia="Times New Roman" w:hAnsi="Arial" w:cs="Arial"/>
-                <w:color w:val="000000"/>
-                <w:kern w:val="0"/>
-                <w:lang w:val="en-GB" w:eastAsia="de-DE"/>
-                <w14:ligatures w14:val="none"/>
-              </w:rPr>
-              <w:t>-id="63ea165d89beef73c3cb903d" data-style-height="24px" data-style-width="100%" data-theme="light" data-min-review-count="0" data-style-alignment="</w:t>
-            </w:r>
-            <w:proofErr w:type="spellStart"/>
-            <w:r>
-              <w:rPr>
-                <w:rFonts w:ascii="Arial" w:eastAsia="Times New Roman" w:hAnsi="Arial" w:cs="Arial"/>
-                <w:color w:val="000000"/>
-                <w:kern w:val="0"/>
-                <w:lang w:val="en-GB" w:eastAsia="de-DE"/>
-                <w14:ligatures w14:val="none"/>
-              </w:rPr>
-              <w:t>center</w:t>
-            </w:r>
-            <w:proofErr w:type="spellEnd"/>
-            <w:r>
-              <w:rPr>
-                <w:rFonts w:ascii="Arial" w:eastAsia="Times New Roman" w:hAnsi="Arial" w:cs="Arial"/>
-                <w:color w:val="000000"/>
-                <w:kern w:val="0"/>
-                <w:lang w:val="en-GB" w:eastAsia="de-DE"/>
-                <w14:ligatures w14:val="none"/>
-              </w:rPr>
-              <w:t>"&gt;</w:t>
+              <w:t>&lt;div class="trustpilot-widget" data-locale="de-DE" data-template-id="5419b6a8b0d04a076446a9ad" data-businessunit-id="63ea165d89beef73c3cb903d" data-style-height="24px" data-style-width="100%" data-theme="light" data-min-review-count="0" data-style-alignment="center"&gt;</w:t>
             </w:r>
           </w:p>
           <w:p>
@@ -2356,95 +1812,7 @@
                 <w:lang w:val="en-GB" w:eastAsia="de-DE"/>
                 <w14:ligatures w14:val="none"/>
               </w:rPr>
-              <w:t xml:space="preserve">  &lt;a </w:t>
-            </w:r>
-            <w:proofErr w:type="spellStart"/>
-            <w:r>
-              <w:rPr>
-                <w:rFonts w:ascii="Arial" w:eastAsia="Times New Roman" w:hAnsi="Arial" w:cs="Arial"/>
-                <w:color w:val="000000"/>
-                <w:kern w:val="0"/>
-                <w:lang w:val="en-GB" w:eastAsia="de-DE"/>
-                <w14:ligatures w14:val="none"/>
-              </w:rPr>
-              <w:t>href</w:t>
-            </w:r>
-            <w:proofErr w:type="spellEnd"/>
-            <w:r>
-              <w:rPr>
-                <w:rFonts w:ascii="Arial" w:eastAsia="Times New Roman" w:hAnsi="Arial" w:cs="Arial"/>
-                <w:color w:val="000000"/>
-                <w:kern w:val="0"/>
-                <w:lang w:val="en-GB" w:eastAsia="de-DE"/>
-                <w14:ligatures w14:val="none"/>
-              </w:rPr>
-              <w:t xml:space="preserve">="https://de.trustpilot.com/review/meet-your-writer.com" target="_blank" </w:t>
-            </w:r>
-            <w:proofErr w:type="spellStart"/>
-            <w:r>
-              <w:rPr>
-                <w:rFonts w:ascii="Arial" w:eastAsia="Times New Roman" w:hAnsi="Arial" w:cs="Arial"/>
-                <w:color w:val="000000"/>
-                <w:kern w:val="0"/>
-                <w:lang w:val="en-GB" w:eastAsia="de-DE"/>
-                <w14:ligatures w14:val="none"/>
-              </w:rPr>
-              <w:t>rel</w:t>
-            </w:r>
-            <w:proofErr w:type="spellEnd"/>
-            <w:r>
-              <w:rPr>
-                <w:rFonts w:ascii="Arial" w:eastAsia="Times New Roman" w:hAnsi="Arial" w:cs="Arial"/>
-                <w:color w:val="000000"/>
-                <w:kern w:val="0"/>
-                <w:lang w:val="en-GB" w:eastAsia="de-DE"/>
-                <w14:ligatures w14:val="none"/>
-              </w:rPr>
-              <w:t>="</w:t>
-            </w:r>
-            <w:proofErr w:type="spellStart"/>
-            <w:r>
-              <w:rPr>
-                <w:rFonts w:ascii="Arial" w:eastAsia="Times New Roman" w:hAnsi="Arial" w:cs="Arial"/>
-                <w:color w:val="000000"/>
-                <w:kern w:val="0"/>
-                <w:lang w:val="en-GB" w:eastAsia="de-DE"/>
-                <w14:ligatures w14:val="none"/>
-              </w:rPr>
-              <w:t>noopener</w:t>
-            </w:r>
-            <w:proofErr w:type="spellEnd"/>
-            <w:r>
-              <w:rPr>
-                <w:rFonts w:ascii="Arial" w:eastAsia="Times New Roman" w:hAnsi="Arial" w:cs="Arial"/>
-                <w:color w:val="000000"/>
-                <w:kern w:val="0"/>
-                <w:lang w:val="en-GB" w:eastAsia="de-DE"/>
-                <w14:ligatures w14:val="none"/>
-              </w:rPr>
-              <w:t>"&gt;</w:t>
-            </w:r>
-            <w:proofErr w:type="spellStart"/>
-            <w:r>
-              <w:rPr>
-                <w:rFonts w:ascii="Arial" w:eastAsia="Times New Roman" w:hAnsi="Arial" w:cs="Arial"/>
-                <w:color w:val="000000"/>
-                <w:kern w:val="0"/>
-                <w:lang w:val="en-GB" w:eastAsia="de-DE"/>
-                <w14:ligatures w14:val="none"/>
-              </w:rPr>
-              <w:t>Trustpilot</w:t>
-            </w:r>
-            <w:proofErr w:type="spellEnd"/>
-            <w:r>
-              <w:rPr>
-                <w:rFonts w:ascii="Arial" w:eastAsia="Times New Roman" w:hAnsi="Arial" w:cs="Arial"/>
-                <w:color w:val="000000"/>
-                <w:kern w:val="0"/>
-                <w:lang w:val="en-GB" w:eastAsia="de-DE"/>
-                <w14:ligatures w14:val="none"/>
-              </w:rPr>
-              <w:t>&lt;/a&gt;</w:t>
+              <w:t>  &lt;a href="https://de.trustpilot.com/review/meet-your-writer.com" target="_blank" rel="noopener"&gt;Trustpilot&lt;/a&gt;</w:t>
             </w:r>
           </w:p>
           <w:p>
@@ -2490,29 +1858,7 @@
                 <w:lang w:val="en-GB" w:eastAsia="de-DE"/>
                 <w14:ligatures w14:val="none"/>
               </w:rPr>
-              <w:t xml:space="preserve">&lt;!-- End </w:t>
-            </w:r>
-            <w:proofErr w:type="spellStart"/>
-            <w:r>
-              <w:rPr>
-                <w:rFonts w:ascii="Arial" w:eastAsia="Times New Roman" w:hAnsi="Arial" w:cs="Arial"/>
-                <w:color w:val="000000"/>
-                <w:kern w:val="0"/>
-                <w:lang w:val="en-GB" w:eastAsia="de-DE"/>
-                <w14:ligatures w14:val="none"/>
-              </w:rPr>
-              <w:t>TrustBox</w:t>
-            </w:r>
-            <w:proofErr w:type="spellEnd"/>
-            <w:r>
-              <w:rPr>
-                <w:rFonts w:ascii="Arial" w:eastAsia="Times New Roman" w:hAnsi="Arial" w:cs="Arial"/>
-                <w:color w:val="000000"/>
-                <w:kern w:val="0"/>
-                <w:lang w:val="en-GB" w:eastAsia="de-DE"/>
-                <w14:ligatures w14:val="none"/>
-              </w:rPr>
-              <w:t xml:space="preserve"> widget --&gt;</w:t>
+              <w:t>&lt;!-- End TrustBox widget --&gt;</w:t>
             </w:r>
           </w:p>
           <w:p>
@@ -2574,59 +1920,7 @@
                 <w14:ligatures w14:val="none"/>
               </w:rPr>
               <w:lastRenderedPageBreak/>
-              <w:t xml:space="preserve">HTML-Code </w:t>
-            </w:r>
-            <w:proofErr w:type="spellStart"/>
-            <w:r>
-              <w:rPr>
-                <w:rFonts w:ascii="Arial" w:eastAsia="Times New Roman" w:hAnsi="Arial" w:cs="Arial"/>
-                <w:b/>
-                <w:bCs/>
-                <w:color w:val="000000"/>
-                <w:kern w:val="0"/>
-                <w:lang w:val="en-GB" w:eastAsia="de-DE"/>
-                <w14:ligatures w14:val="none"/>
-              </w:rPr>
-              <w:t>für</w:t>
-            </w:r>
-            <w:proofErr w:type="spellEnd"/>
-            <w:r>
-              <w:rPr>
-                <w:rFonts w:ascii="Arial" w:eastAsia="Times New Roman" w:hAnsi="Arial" w:cs="Arial"/>
-                <w:b/>
-                <w:bCs/>
-                <w:color w:val="000000"/>
-                <w:kern w:val="0"/>
-                <w:lang w:val="en-GB" w:eastAsia="de-DE"/>
-                <w14:ligatures w14:val="none"/>
-              </w:rPr>
-              <w:t xml:space="preserve"> </w:t>
-            </w:r>
-            <w:proofErr w:type="spellStart"/>
-            <w:r>
-              <w:rPr>
-                <w:rFonts w:ascii="Arial" w:eastAsia="Times New Roman" w:hAnsi="Arial" w:cs="Arial"/>
-                <w:b/>
-                <w:bCs/>
-                <w:color w:val="000000"/>
-                <w:kern w:val="0"/>
-                <w:lang w:val="en-GB" w:eastAsia="de-DE"/>
-                <w14:ligatures w14:val="none"/>
-              </w:rPr>
-              <w:t>Trustami</w:t>
-            </w:r>
-            <w:proofErr w:type="spellEnd"/>
-            <w:r>
-              <w:rPr>
-                <w:rFonts w:ascii="Arial" w:eastAsia="Times New Roman" w:hAnsi="Arial" w:cs="Arial"/>
-                <w:b/>
-                <w:bCs/>
-                <w:color w:val="000000"/>
-                <w:kern w:val="0"/>
-                <w:lang w:val="en-GB" w:eastAsia="de-DE"/>
-                <w14:ligatures w14:val="none"/>
-              </w:rPr>
-              <w:t>:</w:t>
+              <w:t>HTML-Code für Trustami:</w:t>
             </w:r>
           </w:p>
           <w:p>
@@ -2649,29 +1943,7 @@
                 <w:lang w:val="en-GB" w:eastAsia="de-DE"/>
                 <w14:ligatures w14:val="none"/>
               </w:rPr>
-              <w:t>&lt;!--</w:t>
-            </w:r>
-            <w:proofErr w:type="spellStart"/>
-            <w:r>
-              <w:rPr>
-                <w:rFonts w:ascii="Arial" w:eastAsia="Times New Roman" w:hAnsi="Arial" w:cs="Arial"/>
-                <w:color w:val="000000"/>
-                <w:kern w:val="0"/>
-                <w:lang w:val="en-GB" w:eastAsia="de-DE"/>
-                <w14:ligatures w14:val="none"/>
-              </w:rPr>
-              <w:t>Trustami</w:t>
-            </w:r>
-            <w:proofErr w:type="spellEnd"/>
-            <w:r>
-              <w:rPr>
-                <w:rFonts w:ascii="Arial" w:eastAsia="Times New Roman" w:hAnsi="Arial" w:cs="Arial"/>
-                <w:color w:val="000000"/>
-                <w:kern w:val="0"/>
-                <w:lang w:val="en-GB" w:eastAsia="de-DE"/>
-                <w14:ligatures w14:val="none"/>
-              </w:rPr>
-              <w:t xml:space="preserve"> Logo--&gt;</w:t>
+              <w:t>&lt;!--Trustami Logo--&gt;</w:t>
             </w:r>
           </w:p>
           <w:p>
@@ -2694,161 +1966,7 @@
                 <w:lang w:val="en-GB" w:eastAsia="de-DE"/>
                 <w14:ligatures w14:val="none"/>
               </w:rPr>
-              <w:t>&lt;a href="https://www.trustami.com/erfahrung/meet-your-writer-com-bewertung" target="blank" title="</w:t>
-            </w:r>
-            <w:proofErr w:type="spellStart"/>
-            <w:r>
-              <w:rPr>
-                <w:rFonts w:ascii="Arial" w:eastAsia="Times New Roman" w:hAnsi="Arial" w:cs="Arial"/>
-                <w:color w:val="000000"/>
-                <w:kern w:val="0"/>
-                <w:lang w:val="en-GB" w:eastAsia="de-DE"/>
-                <w14:ligatures w14:val="none"/>
-              </w:rPr>
-              <w:t>Trustami</w:t>
-            </w:r>
-            <w:proofErr w:type="spellEnd"/>
-            <w:r>
-              <w:rPr>
-                <w:rFonts w:ascii="Arial" w:eastAsia="Times New Roman" w:hAnsi="Arial" w:cs="Arial"/>
-                <w:color w:val="000000"/>
-                <w:kern w:val="0"/>
-                <w:lang w:val="en-GB" w:eastAsia="de-DE"/>
-                <w14:ligatures w14:val="none"/>
-              </w:rPr>
-              <w:t xml:space="preserve"> </w:t>
-            </w:r>
-            <w:proofErr w:type="spellStart"/>
-            <w:r>
-              <w:rPr>
-                <w:rFonts w:ascii="Arial" w:eastAsia="Times New Roman" w:hAnsi="Arial" w:cs="Arial"/>
-                <w:color w:val="000000"/>
-                <w:kern w:val="0"/>
-                <w:lang w:val="en-GB" w:eastAsia="de-DE"/>
-                <w14:ligatures w14:val="none"/>
-              </w:rPr>
-              <w:t>Bewertungen</w:t>
-            </w:r>
-            <w:proofErr w:type="spellEnd"/>
-            <w:r>
-              <w:rPr>
-                <w:rFonts w:ascii="Arial" w:eastAsia="Times New Roman" w:hAnsi="Arial" w:cs="Arial"/>
-                <w:color w:val="000000"/>
-                <w:kern w:val="0"/>
-                <w:lang w:val="en-GB" w:eastAsia="de-DE"/>
-                <w14:ligatures w14:val="none"/>
-              </w:rPr>
-              <w:t xml:space="preserve"> und </w:t>
-            </w:r>
-            <w:proofErr w:type="spellStart"/>
-            <w:r>
-              <w:rPr>
-                <w:rFonts w:ascii="Arial" w:eastAsia="Times New Roman" w:hAnsi="Arial" w:cs="Arial"/>
-                <w:color w:val="000000"/>
-                <w:kern w:val="0"/>
-                <w:lang w:val="en-GB" w:eastAsia="de-DE"/>
-                <w14:ligatures w14:val="none"/>
-              </w:rPr>
-              <w:t>Erfahrungen</w:t>
-            </w:r>
-            <w:proofErr w:type="spellEnd"/>
-            <w:r>
-              <w:rPr>
-                <w:rFonts w:ascii="Arial" w:eastAsia="Times New Roman" w:hAnsi="Arial" w:cs="Arial"/>
-                <w:color w:val="000000"/>
-                <w:kern w:val="0"/>
-                <w:lang w:val="en-GB" w:eastAsia="de-DE"/>
-                <w14:ligatures w14:val="none"/>
-              </w:rPr>
-              <w:t xml:space="preserve"> von Meet-your-writer.com"&gt;&lt;</w:t>
-            </w:r>
-            <w:proofErr w:type="spellStart"/>
-            <w:r>
-              <w:rPr>
-                <w:rFonts w:ascii="Arial" w:eastAsia="Times New Roman" w:hAnsi="Arial" w:cs="Arial"/>
-                <w:color w:val="000000"/>
-                <w:kern w:val="0"/>
-                <w:lang w:val="en-GB" w:eastAsia="de-DE"/>
-                <w14:ligatures w14:val="none"/>
-              </w:rPr>
-              <w:t>img</w:t>
-            </w:r>
-            <w:proofErr w:type="spellEnd"/>
-            <w:r>
-              <w:rPr>
-                <w:rFonts w:ascii="Arial" w:eastAsia="Times New Roman" w:hAnsi="Arial" w:cs="Arial"/>
-                <w:color w:val="000000"/>
-                <w:kern w:val="0"/>
-                <w:lang w:val="en-GB" w:eastAsia="de-DE"/>
-                <w14:ligatures w14:val="none"/>
-              </w:rPr>
-              <w:t xml:space="preserve"> </w:t>
-            </w:r>
-            <w:proofErr w:type="spellStart"/>
-            <w:r>
-              <w:rPr>
-                <w:rFonts w:ascii="Arial" w:eastAsia="Times New Roman" w:hAnsi="Arial" w:cs="Arial"/>
-                <w:color w:val="000000"/>
-                <w:kern w:val="0"/>
-                <w:lang w:val="en-GB" w:eastAsia="de-DE"/>
-                <w14:ligatures w14:val="none"/>
-              </w:rPr>
-              <w:t>src</w:t>
-            </w:r>
-            <w:proofErr w:type="spellEnd"/>
-            <w:r>
-              <w:rPr>
-                <w:rFonts w:ascii="Arial" w:eastAsia="Times New Roman" w:hAnsi="Arial" w:cs="Arial"/>
-                <w:color w:val="000000"/>
-                <w:kern w:val="0"/>
-                <w:lang w:val="en-GB" w:eastAsia="de-DE"/>
-                <w14:ligatures w14:val="none"/>
-              </w:rPr>
-              <w:t>="https://cdn.trustami.com/</w:t>
-            </w:r>
-            <w:proofErr w:type="spellStart"/>
-            <w:r>
-              <w:rPr>
-                <w:rFonts w:ascii="Arial" w:eastAsia="Times New Roman" w:hAnsi="Arial" w:cs="Arial"/>
-                <w:color w:val="000000"/>
-                <w:kern w:val="0"/>
-                <w:lang w:val="en-GB" w:eastAsia="de-DE"/>
-                <w14:ligatures w14:val="none"/>
-              </w:rPr>
-              <w:t>img</w:t>
-            </w:r>
-            <w:proofErr w:type="spellEnd"/>
-            <w:r>
-              <w:rPr>
-                <w:rFonts w:ascii="Arial" w:eastAsia="Times New Roman" w:hAnsi="Arial" w:cs="Arial"/>
-                <w:color w:val="000000"/>
-                <w:kern w:val="0"/>
-                <w:lang w:val="en-GB" w:eastAsia="de-DE"/>
-                <w14:ligatures w14:val="none"/>
-              </w:rPr>
-              <w:t>/trustami-logo-text-128.png" style="width: 144px; height: 32px" alt="</w:t>
-            </w:r>
-            <w:proofErr w:type="spellStart"/>
-            <w:r>
-              <w:rPr>
-                <w:rFonts w:ascii="Arial" w:eastAsia="Times New Roman" w:hAnsi="Arial" w:cs="Arial"/>
-                <w:color w:val="000000"/>
-                <w:kern w:val="0"/>
-                <w:lang w:val="en-GB" w:eastAsia="de-DE"/>
-                <w14:ligatures w14:val="none"/>
-              </w:rPr>
-              <w:t>Trustami</w:t>
-            </w:r>
-            <w:proofErr w:type="spellEnd"/>
-            <w:r>
-              <w:rPr>
-                <w:rFonts w:ascii="Arial" w:eastAsia="Times New Roman" w:hAnsi="Arial" w:cs="Arial"/>
-                <w:color w:val="000000"/>
-                <w:kern w:val="0"/>
-                <w:lang w:val="en-GB" w:eastAsia="de-DE"/>
-                <w14:ligatures w14:val="none"/>
-              </w:rPr>
-              <w:t xml:space="preserve"> Logo" /&gt;&lt;/a&gt; </w:t>
+              <w:t>&lt;a href="https://www.trustami.com/erfahrung/meet-your-writer-com-bewertung" target="blank" title="Trustami Bewertungen und Erfahrungen von Meet-your-writer.com"&gt;&lt;img src="https://cdn.trustami.com/img/trustami-logo-text-128.png" style="width: 144px; height: 32px" alt="Trustami Logo" /&gt;&lt;/a&gt; </w:t>
             </w:r>
           </w:p>
           <w:p>
@@ -2926,7 +2044,7 @@
                           </pic:cNvPicPr>
                         </pic:nvPicPr>
                         <pic:blipFill>
-                          <a:blip r:embed="rId14">
+                          <a:blip r:embed="rId16">
                             <a:extLst>
                               <a:ext uri="{28A0092B-C50C-407E-A947-70E740481C1C}">
                                 <a14:useLocalDpi xmlns:a14="http://schemas.microsoft.com/office/drawing/2010/main" val="0"/>
@@ -3032,43 +2150,7 @@
           <w:highlight w:val="darkGreen"/>
           <w:lang w:val="en-GB"/>
         </w:rPr>
-        <w:t xml:space="preserve">Change to </w:t>
-      </w:r>
-      <w:proofErr w:type="spellStart"/>
-      <w:r>
-        <w:rPr>
-          <w:b/>
-          <w:bCs/>
-          <w:sz w:val="32"/>
-          <w:szCs w:val="32"/>
-          <w:highlight w:val="darkGreen"/>
-          <w:lang w:val="en-GB"/>
-        </w:rPr>
-        <w:t>Ghostwriter</w:t>
-      </w:r>
-      <w:proofErr w:type="spellEnd"/>
-      <w:r>
-        <w:rPr>
-          <w:b/>
-          <w:bCs/>
-          <w:sz w:val="32"/>
-          <w:szCs w:val="32"/>
-          <w:highlight w:val="darkGreen"/>
-          <w:lang w:val="en-GB"/>
-        </w:rPr>
-        <w:t xml:space="preserve"> </w:t>
-      </w:r>
-      <w:proofErr w:type="spellStart"/>
-      <w:r>
-        <w:rPr>
-          <w:b/>
-          <w:bCs/>
-          <w:sz w:val="32"/>
-          <w:szCs w:val="32"/>
-          <w:highlight w:val="darkGreen"/>
-          <w:lang w:val="en-GB"/>
-        </w:rPr>
-        <w:t>w</w:t>
+        <w:t>Change to Ghostwriter w</w:t>
       </w:r>
       <w:r>
         <w:rPr>
@@ -3090,19 +2172,7 @@
           <w:highlight w:val="darkGreen"/>
           <w:lang w:val="en-GB"/>
         </w:rPr>
-        <w:t>rden</w:t>
-      </w:r>
-      <w:proofErr w:type="spellEnd"/>
-      <w:r>
-        <w:rPr>
-          <w:b/>
-          <w:bCs/>
-          <w:sz w:val="32"/>
-          <w:szCs w:val="32"/>
-          <w:highlight w:val="darkGreen"/>
-          <w:lang w:val="en-GB"/>
-        </w:rPr>
-        <w:t>?</w:t>
+        <w:t>rden?</w:t>
       </w:r>
       <w:r>
         <w:rPr>
@@ -3174,7 +2244,7 @@
                     </pic:cNvPicPr>
                   </pic:nvPicPr>
                   <pic:blipFill>
-                    <a:blip r:embed="rId15" cstate="print">
+                    <a:blip r:embed="rId17" cstate="print">
                       <a:extLst>
                         <a:ext uri="{28A0092B-C50C-407E-A947-70E740481C1C}">
                           <a14:useLocalDpi xmlns:a14="http://schemas.microsoft.com/office/drawing/2010/main" val="0"/>
@@ -3273,62 +2343,53 @@
           <w:bCs/>
           <w:sz w:val="32"/>
           <w:szCs w:val="32"/>
-          <w:lang w:val="en-GB"/>
-        </w:rPr>
-      </w:pPr>
-      <w:r>
-        <w:rPr>
-          <w:b/>
-          <w:bCs/>
-          <w:sz w:val="32"/>
-          <w:szCs w:val="32"/>
-          <w:lang w:val="en-GB"/>
-        </w:rPr>
-        <w:t xml:space="preserve">Facebook, </w:t>
-      </w:r>
-      <w:proofErr w:type="spellStart"/>
-      <w:r>
-        <w:rPr>
-          <w:b/>
-          <w:bCs/>
-          <w:sz w:val="32"/>
-          <w:szCs w:val="32"/>
-          <w:lang w:val="en-GB"/>
-        </w:rPr>
-        <w:t>Instagram</w:t>
-      </w:r>
-      <w:proofErr w:type="spellEnd"/>
-      <w:r>
-        <w:rPr>
-          <w:b/>
-          <w:bCs/>
-          <w:sz w:val="32"/>
-          <w:szCs w:val="32"/>
-          <w:lang w:val="en-GB"/>
-        </w:rPr>
-        <w:t xml:space="preserve"> and </w:t>
-      </w:r>
-      <w:proofErr w:type="spellStart"/>
-      <w:r>
-        <w:rPr>
-          <w:b/>
-          <w:bCs/>
-          <w:sz w:val="32"/>
-          <w:szCs w:val="32"/>
-          <w:lang w:val="en-GB"/>
-        </w:rPr>
-        <w:t>Pinterest</w:t>
-      </w:r>
-      <w:proofErr w:type="spellEnd"/>
-      <w:r>
-        <w:rPr>
-          <w:b/>
-          <w:bCs/>
-          <w:sz w:val="32"/>
-          <w:szCs w:val="32"/>
-          <w:lang w:val="en-GB"/>
-        </w:rPr>
-        <w:t xml:space="preserve"> links</w:t>
+          <w:highlight w:val="darkGreen"/>
+          <w:lang w:val="en-GB"/>
+        </w:rPr>
+      </w:pPr>
+      <w:r>
+        <w:rPr>
+          <w:b/>
+          <w:bCs/>
+          <w:sz w:val="32"/>
+          <w:szCs w:val="32"/>
+          <w:highlight w:val="darkGreen"/>
+          <w:lang w:val="en-GB"/>
+        </w:rPr>
+        <w:t>Facebook, Instagram and Pinterest links</w:t>
+      </w:r>
+      <w:r>
+        <w:rPr>
+          <w:b/>
+          <w:bCs/>
+          <w:sz w:val="32"/>
+          <w:szCs w:val="32"/>
+          <w:highlight w:val="darkGreen"/>
+          <w:lang w:val="en-GB"/>
+        </w:rPr>
+        <w:t xml:space="preserve"> </w:t>
+      </w:r>
+      <w:r>
+        <w:rPr>
+          <w:b/>
+          <w:bCs/>
+          <w:sz w:val="32"/>
+          <w:szCs w:val="32"/>
+          <w:highlight w:val="darkGreen"/>
+          <w:lang w:val="en-GB"/>
+        </w:rPr>
+        <w:sym w:font="Wingdings" w:char="F0E0"/>
+      </w:r>
+      <w:r>
+        <w:rPr>
+          <w:b/>
+          <w:bCs/>
+          <w:sz w:val="32"/>
+          <w:szCs w:val="32"/>
+          <w:highlight w:val="darkGreen"/>
+          <w:lang w:val="en-GB"/>
+        </w:rPr>
+        <w:t xml:space="preserve"> Done</w:t>
       </w:r>
     </w:p>
     <w:p>
@@ -3367,7 +2428,7 @@
                     <pic:cNvPicPr/>
                   </pic:nvPicPr>
                   <pic:blipFill>
-                    <a:blip r:embed="rId16"/>
+                    <a:blip r:embed="rId18"/>
                     <a:stretch>
                       <a:fillRect/>
                     </a:stretch>
@@ -3399,21 +2460,7 @@
         <w:rPr>
           <w:lang w:val="en-GB"/>
         </w:rPr>
-        <w:t xml:space="preserve">Include the yellow marked icons to all pages and link them to our </w:t>
-      </w:r>
-      <w:proofErr w:type="spellStart"/>
-      <w:r>
-        <w:rPr>
-          <w:lang w:val="en-GB"/>
-        </w:rPr>
-        <w:t>urls</w:t>
-      </w:r>
-      <w:proofErr w:type="spellEnd"/>
-      <w:r>
-        <w:rPr>
-          <w:lang w:val="en-GB"/>
-        </w:rPr>
-        <w:t>:</w:t>
+        <w:t>Include the yellow marked icons to all pages and link them to our urls:</w:t>
       </w:r>
     </w:p>
     <w:p>
@@ -3429,7 +2476,7 @@
         </w:rPr>
         <w:t xml:space="preserve">Facebook: </w:t>
       </w:r>
-      <w:hyperlink r:id="rId17" w:history="1">
+      <w:hyperlink r:id="rId19" w:history="1">
         <w:r>
           <w:rPr>
             <w:rStyle w:val="Hyperlink"/>
@@ -3449,7 +2496,7 @@
       <w:r>
         <w:t xml:space="preserve"> </w:t>
       </w:r>
-      <w:hyperlink r:id="rId18" w:history="1">
+      <w:hyperlink r:id="rId20" w:history="1">
         <w:r>
           <w:rPr>
             <w:rStyle w:val="Hyperlink"/>
@@ -3467,19 +2514,11 @@
           <w:lang w:val="en-GB"/>
         </w:rPr>
       </w:pPr>
-      <w:proofErr w:type="spellStart"/>
-      <w:r>
-        <w:rPr>
-          <w:lang w:val="en-GB"/>
-        </w:rPr>
-        <w:t>Pinterest</w:t>
-      </w:r>
-      <w:proofErr w:type="spellEnd"/>
-      <w:r>
-        <w:rPr>
-          <w:lang w:val="en-GB"/>
-        </w:rPr>
-        <w:t>:</w:t>
+      <w:r>
+        <w:rPr>
+          <w:lang w:val="en-GB"/>
+        </w:rPr>
+        <w:t>Pinterest:</w:t>
       </w:r>
       <w:r>
         <w:rPr>
@@ -3487,7 +2526,7 @@
         </w:rPr>
         <w:t xml:space="preserve"> </w:t>
       </w:r>
-      <w:hyperlink r:id="rId19" w:history="1">
+      <w:hyperlink r:id="rId21" w:history="1">
         <w:r>
           <w:rPr>
             <w:rStyle w:val="Hyperlink"/>
@@ -3510,44 +2549,8 @@
         <w:rPr>
           <w:lang w:val="en-GB"/>
         </w:rPr>
-        <w:t xml:space="preserve">Change </w:t>
-      </w:r>
-      <w:proofErr w:type="spellStart"/>
-      <w:r>
-        <w:rPr>
-          <w:lang w:val="en-GB"/>
-        </w:rPr>
-        <w:t>google</w:t>
-      </w:r>
-      <w:proofErr w:type="spellEnd"/>
-      <w:r>
-        <w:rPr>
-          <w:lang w:val="en-GB"/>
-        </w:rPr>
-        <w:t xml:space="preserve"> and twitter icons to </w:t>
-      </w:r>
-      <w:proofErr w:type="spellStart"/>
-      <w:r>
-        <w:rPr>
-          <w:lang w:val="en-GB"/>
-        </w:rPr>
-        <w:t>Instagram</w:t>
-      </w:r>
-      <w:proofErr w:type="spellEnd"/>
-      <w:r>
-        <w:rPr>
-          <w:lang w:val="en-GB"/>
-        </w:rPr>
-        <w:t xml:space="preserve"> and </w:t>
-      </w:r>
-      <w:proofErr w:type="spellStart"/>
-      <w:r>
-        <w:rPr>
-          <w:lang w:val="en-GB"/>
-        </w:rPr>
-        <w:t>pinterest</w:t>
-      </w:r>
-      <w:proofErr w:type="spellEnd"/>
+        <w:t>Change google and twitter icons to Instagram and pinterest</w:t>
+      </w:r>
     </w:p>
     <w:p>
       <w:pPr>
@@ -3584,9 +2587,8 @@
           <w:highlight w:val="yellow"/>
           <w:lang w:val="en-GB"/>
         </w:rPr>
-        <w:t xml:space="preserve">Both </w:t>
-      </w:r>
-      <w:proofErr w:type="spellStart"/>
+        <w:t>Both Searchfunctions should also consider the categories:</w:t>
+      </w:r>
       <w:r>
         <w:rPr>
           <w:bCs/>
@@ -3595,9 +2597,8 @@
           <w:highlight w:val="yellow"/>
           <w:lang w:val="en-GB"/>
         </w:rPr>
-        <w:t>Searchfunctions</w:t>
-      </w:r>
-      <w:proofErr w:type="spellEnd"/>
+        <w:t>-</w:t>
+      </w:r>
       <w:r>
         <w:rPr>
           <w:bCs/>
@@ -3606,7 +2607,7 @@
           <w:highlight w:val="yellow"/>
           <w:lang w:val="en-GB"/>
         </w:rPr>
-        <w:t xml:space="preserve"> should also consider the categories:</w:t>
+        <w:sym w:font="Wingdings" w:char="F0E0"/>
       </w:r>
       <w:r>
         <w:rPr>
@@ -3616,26 +2617,6 @@
           <w:highlight w:val="yellow"/>
           <w:lang w:val="en-GB"/>
         </w:rPr>
-        <w:t>-</w:t>
-      </w:r>
-      <w:r>
-        <w:rPr>
-          <w:bCs/>
-          <w:sz w:val="32"/>
-          <w:szCs w:val="32"/>
-          <w:highlight w:val="yellow"/>
-          <w:lang w:val="en-GB"/>
-        </w:rPr>
-        <w:sym w:font="Wingdings" w:char="F0E0"/>
-      </w:r>
-      <w:r>
-        <w:rPr>
-          <w:bCs/>
-          <w:sz w:val="32"/>
-          <w:szCs w:val="32"/>
-          <w:highlight w:val="yellow"/>
-          <w:lang w:val="en-GB"/>
-        </w:rPr>
         <w:t>skip</w:t>
       </w:r>
     </w:p>
@@ -3650,72 +2631,8 @@
         <w:rPr>
           <w:lang w:val="en-GB"/>
         </w:rPr>
-        <w:t xml:space="preserve">Not all services from </w:t>
-      </w:r>
-      <w:proofErr w:type="spellStart"/>
-      <w:r>
-        <w:rPr>
-          <w:lang w:val="en-GB"/>
-        </w:rPr>
-        <w:t>bwl</w:t>
-      </w:r>
-      <w:proofErr w:type="spellEnd"/>
-      <w:r>
-        <w:rPr>
-          <w:lang w:val="en-GB"/>
-        </w:rPr>
-        <w:t xml:space="preserve"> are shown in the example: what I like is that also other services from other categories are shown because the word </w:t>
-      </w:r>
-      <w:proofErr w:type="spellStart"/>
-      <w:r>
-        <w:rPr>
-          <w:lang w:val="en-GB"/>
-        </w:rPr>
-        <w:t>bwl</w:t>
-      </w:r>
-      <w:proofErr w:type="spellEnd"/>
-      <w:r>
-        <w:rPr>
-          <w:lang w:val="en-GB"/>
-        </w:rPr>
-        <w:t xml:space="preserve"> is in their text. But I would also like it to show all </w:t>
-      </w:r>
-      <w:proofErr w:type="spellStart"/>
-      <w:r>
-        <w:rPr>
-          <w:lang w:val="en-GB"/>
-        </w:rPr>
-        <w:t>bwl</w:t>
-      </w:r>
-      <w:proofErr w:type="spellEnd"/>
-      <w:r>
-        <w:rPr>
-          <w:lang w:val="en-GB"/>
-        </w:rPr>
-        <w:t xml:space="preserve"> categories as well. And here please also change “</w:t>
-      </w:r>
-      <w:proofErr w:type="spellStart"/>
-      <w:r>
-        <w:rPr>
-          <w:lang w:val="en-GB"/>
-        </w:rPr>
-        <w:t>Ghostwriter</w:t>
-      </w:r>
-      <w:proofErr w:type="spellEnd"/>
-      <w:r>
-        <w:rPr>
-          <w:lang w:val="en-GB"/>
-        </w:rPr>
-        <w:t xml:space="preserve"> </w:t>
-      </w:r>
-      <w:proofErr w:type="spellStart"/>
-      <w:r>
-        <w:rPr>
-          <w:lang w:val="en-GB"/>
-        </w:rPr>
-        <w:t>gesucht</w:t>
-      </w:r>
-      <w:proofErr w:type="spellEnd"/>
+        <w:t>Not all services from bwl are shown in the example: what I like is that also other services from other categories are shown because the word bwl is in their text. But I would also like it to show all bwl categories as well. And here please also change “Ghostwriter gesucht</w:t>
+      </w:r>
       <w:r>
         <w:rPr>
           <w:lang w:val="en-GB"/>
@@ -3726,49 +2643,13 @@
         <w:rPr>
           <w:lang w:val="en-GB"/>
         </w:rPr>
-        <w:t xml:space="preserve"> </w:t>
-      </w:r>
-      <w:proofErr w:type="gramStart"/>
-      <w:r>
-        <w:rPr>
-          <w:lang w:val="en-GB"/>
-        </w:rPr>
-        <w:t xml:space="preserve">to </w:t>
-      </w:r>
-      <w:r>
-        <w:rPr>
-          <w:lang w:val="en-GB"/>
-        </w:rPr>
-        <w:t xml:space="preserve"> “</w:t>
-      </w:r>
-      <w:proofErr w:type="spellStart"/>
-      <w:proofErr w:type="gramEnd"/>
-      <w:r>
-        <w:rPr>
-          <w:lang w:val="en-GB"/>
-        </w:rPr>
-        <w:t>Ghostwriter</w:t>
-      </w:r>
-      <w:proofErr w:type="spellEnd"/>
-      <w:r>
-        <w:rPr>
-          <w:lang w:val="en-GB"/>
-        </w:rPr>
-        <w:t xml:space="preserve"> </w:t>
-      </w:r>
-      <w:proofErr w:type="spellStart"/>
-      <w:r>
-        <w:rPr>
-          <w:lang w:val="en-GB"/>
-        </w:rPr>
-        <w:t>werden</w:t>
-      </w:r>
-      <w:proofErr w:type="spellEnd"/>
-      <w:r>
-        <w:rPr>
-          <w:lang w:val="en-GB"/>
-        </w:rPr>
-        <w:t>”</w:t>
+        <w:t xml:space="preserve"> to </w:t>
+      </w:r>
+      <w:r>
+        <w:rPr>
+          <w:lang w:val="en-GB"/>
+        </w:rPr>
+        <w:t xml:space="preserve"> “Ghostwriter werden”</w:t>
       </w:r>
     </w:p>
     <w:p>
@@ -3816,7 +2697,7 @@
                     <pic:cNvPicPr/>
                   </pic:nvPicPr>
                   <pic:blipFill>
-                    <a:blip r:embed="rId20"/>
+                    <a:blip r:embed="rId22"/>
                     <a:stretch>
                       <a:fillRect/>
                     </a:stretch>
@@ -3873,7 +2754,7 @@
                     <pic:cNvPicPr/>
                   </pic:nvPicPr>
                   <pic:blipFill>
-                    <a:blip r:embed="rId21"/>
+                    <a:blip r:embed="rId23"/>
                     <a:stretch>
                       <a:fillRect/>
                     </a:stretch>
@@ -3921,9 +2802,8 @@
           <w:highlight w:val="darkGreen"/>
           <w:lang w:val="en-GB"/>
         </w:rPr>
-        <w:t xml:space="preserve">Social Media </w:t>
-      </w:r>
-      <w:proofErr w:type="spellStart"/>
+        <w:t>Social Media Pinterest Tag in the head section</w:t>
+      </w:r>
       <w:r>
         <w:rPr>
           <w:b/>
@@ -3934,9 +2814,8 @@
           <w:highlight w:val="darkGreen"/>
           <w:lang w:val="en-GB"/>
         </w:rPr>
-        <w:t>Pinterest</w:t>
-      </w:r>
-      <w:proofErr w:type="spellEnd"/>
+        <w:t xml:space="preserve"> </w:t>
+      </w:r>
       <w:r>
         <w:rPr>
           <w:b/>
@@ -3947,7 +2826,7 @@
           <w:highlight w:val="darkGreen"/>
           <w:lang w:val="en-GB"/>
         </w:rPr>
-        <w:t xml:space="preserve"> Tag in the head section</w:t>
+        <w:sym w:font="Wingdings" w:char="F0E0"/>
       </w:r>
       <w:r>
         <w:rPr>
@@ -3959,30 +2838,6 @@
           <w:highlight w:val="darkGreen"/>
           <w:lang w:val="en-GB"/>
         </w:rPr>
-        <w:t xml:space="preserve"> </w:t>
-      </w:r>
-      <w:r>
-        <w:rPr>
-          <w:b/>
-          <w:bCs/>
-          <w:color w:val="FFFFFF" w:themeColor="background1"/>
-          <w:sz w:val="32"/>
-          <w:szCs w:val="32"/>
-          <w:highlight w:val="darkGreen"/>
-          <w:lang w:val="en-GB"/>
-        </w:rPr>
-        <w:sym w:font="Wingdings" w:char="F0E0"/>
-      </w:r>
-      <w:r>
-        <w:rPr>
-          <w:b/>
-          <w:bCs/>
-          <w:color w:val="FFFFFF" w:themeColor="background1"/>
-          <w:sz w:val="32"/>
-          <w:szCs w:val="32"/>
-          <w:highlight w:val="darkGreen"/>
-          <w:lang w:val="en-GB"/>
-        </w:rPr>
         <w:t xml:space="preserve"> done this</w:t>
       </w:r>
     </w:p>
@@ -4008,21 +2863,7 @@
         <w:rPr>
           <w:lang w:val="en-GB"/>
         </w:rPr>
-        <w:t xml:space="preserve">For </w:t>
-      </w:r>
-      <w:proofErr w:type="spellStart"/>
-      <w:r>
-        <w:rPr>
-          <w:lang w:val="en-GB"/>
-        </w:rPr>
-        <w:t>Pinterest</w:t>
-      </w:r>
-      <w:proofErr w:type="spellEnd"/>
-      <w:r>
-        <w:rPr>
-          <w:lang w:val="en-GB"/>
-        </w:rPr>
-        <w:t>, I need the following verification: Add HTML tag.</w:t>
+        <w:t>For Pinterest, I need the following verification: Add HTML tag.</w:t>
       </w:r>
     </w:p>
     <w:p>
@@ -4050,21 +2891,7 @@
         <w:rPr>
           <w:lang w:val="en-GB"/>
         </w:rPr>
-        <w:t>&lt;meta name="p</w:t>
-      </w:r>
-      <w:proofErr w:type="gramStart"/>
-      <w:r>
-        <w:rPr>
-          <w:lang w:val="en-GB"/>
-        </w:rPr>
-        <w:t>:domain</w:t>
-      </w:r>
-      <w:proofErr w:type="gramEnd"/>
-      <w:r>
-        <w:rPr>
-          <w:lang w:val="en-GB"/>
-        </w:rPr>
-        <w:t>_verify" content="9682236fe504ad406d194c858598aff6"/&gt;</w:t>
+        <w:t>&lt;meta name="p:domain_verify" content="9682236fe504ad406d194c858598aff6"/&gt;</w:t>
       </w:r>
     </w:p>
     <w:p>
@@ -4094,25 +2921,7 @@
           <w:highlight w:val="darkGreen"/>
           <w:lang w:val="en-GB"/>
         </w:rPr>
-        <w:t xml:space="preserve">Can I sort the header </w:t>
-      </w:r>
-      <w:proofErr w:type="spellStart"/>
-      <w:r>
-        <w:rPr>
-          <w:b/>
-          <w:highlight w:val="darkGreen"/>
-          <w:lang w:val="en-GB"/>
-        </w:rPr>
-        <w:t>menue</w:t>
-      </w:r>
-      <w:proofErr w:type="spellEnd"/>
-      <w:r>
-        <w:rPr>
-          <w:b/>
-          <w:highlight w:val="darkGreen"/>
-          <w:lang w:val="en-GB"/>
-        </w:rPr>
-        <w:t>? -&gt; Alphabetically?</w:t>
+        <w:t>Can I sort the header menue? -&gt; Alphabetically?</w:t>
       </w:r>
       <w:r>
         <w:rPr>
@@ -4216,7 +3025,7 @@
                     <pic:cNvPicPr/>
                   </pic:nvPicPr>
                   <pic:blipFill>
-                    <a:blip r:embed="rId22"/>
+                    <a:blip r:embed="rId24"/>
                     <a:stretch>
                       <a:fillRect/>
                     </a:stretch>
@@ -4253,15 +3062,40 @@
           <w:numId w:val="1"/>
         </w:numPr>
         <w:rPr>
-          <w:lang w:val="en-GB"/>
-        </w:rPr>
-      </w:pPr>
-      <w:r>
-        <w:rPr>
+          <w:highlight w:val="darkGreen"/>
+          <w:lang w:val="en-GB"/>
+        </w:rPr>
+      </w:pPr>
+      <w:r>
+        <w:rPr>
+          <w:highlight w:val="darkGreen"/>
           <w:lang w:val="en-GB"/>
         </w:rPr>
         <w:t>Blog posts (for all posts and future posts): Can you bring the widget in alignment without changing the text structure. By for example making the width smaller?</w:t>
       </w:r>
+      <w:r>
+        <w:rPr>
+          <w:highlight w:val="darkGreen"/>
+          <w:lang w:val="en-GB"/>
+        </w:rPr>
+        <w:t xml:space="preserve"> </w:t>
+      </w:r>
+      <w:r>
+        <w:rPr>
+          <w:highlight w:val="darkGreen"/>
+          <w:lang w:val="en-GB"/>
+        </w:rPr>
+        <w:sym w:font="Wingdings" w:char="F0E0"/>
+      </w:r>
+      <w:r>
+        <w:rPr>
+          <w:highlight w:val="darkGreen"/>
+          <w:lang w:val="en-GB"/>
+        </w:rPr>
+        <w:t xml:space="preserve"> done</w:t>
+      </w:r>
+      <w:bookmarkStart w:id="0" w:name="_GoBack"/>
+      <w:bookmarkEnd w:id="0"/>
     </w:p>
     <w:p>
       <w:pPr>
@@ -4299,7 +3133,7 @@
                     <pic:cNvPicPr/>
                   </pic:nvPicPr>
                   <pic:blipFill>
-                    <a:blip r:embed="rId23"/>
+                    <a:blip r:embed="rId25"/>
                     <a:stretch>
                       <a:fillRect/>
                     </a:stretch>

</xml_diff>